<commit_message>
Se creo el proyecto de tipos de respiración celular, se agregaron las ventanas e imágenes, el color y le hicimos mas ajustes a las ventanas, titulo, codigo para que los botones puedan funcionar, acomodamos los radio button y hacer que nomas se seleccione un radio button y agregamos el documento PDF sobre la investigacion, agregamos el manual tecnico, y el manual de usuario.
</commit_message>
<xml_diff>
--- a/TRC/src/Documentos/MANUAL TÉCNICO.docx
+++ b/TRC/src/Documentos/MANUAL TÉCNICO.docx
@@ -8,6 +8,7 @@
           <w:rFonts w:asciiTheme="majorHAnsi" w:eastAsiaTheme="majorEastAsia" w:hAnsiTheme="majorHAnsi" w:cstheme="majorBidi"/>
           <w:sz w:val="72"/>
           <w:szCs w:val="72"/>
+          <w:lang w:eastAsia="en-US"/>
         </w:rPr>
         <w:id w:val="1973170049"/>
         <w:docPartObj>
@@ -22,7 +23,6 @@
           <w:bCs/>
           <w:sz w:val="22"/>
           <w:szCs w:val="22"/>
-          <w:lang w:eastAsia="en-US"/>
         </w:rPr>
       </w:sdtEndPr>
       <w:sdtContent>
@@ -42,7 +42,7 @@
             <mc:AlternateContent>
               <mc:Choice Requires="wps">
                 <w:drawing>
-                  <wp:anchor distT="0" distB="0" distL="114300" distR="114300" simplePos="0" relativeHeight="251659264" behindDoc="0" locked="0" layoutInCell="0" allowOverlap="1" wp14:anchorId="246B6A07" wp14:editId="47CF4C22">
+                  <wp:anchor distT="0" distB="0" distL="114300" distR="114300" simplePos="0" relativeHeight="251659264" behindDoc="0" locked="0" layoutInCell="0" allowOverlap="1" wp14:anchorId="001A19D9" wp14:editId="045E467E">
                     <wp:simplePos x="0" y="0"/>
                     <wp:positionH relativeFrom="page">
                       <wp:align>center</wp:align>
@@ -114,7 +114,7 @@
             <mc:AlternateContent>
               <mc:Choice Requires="wps">
                 <w:drawing>
-                  <wp:anchor distT="0" distB="0" distL="114300" distR="114300" simplePos="0" relativeHeight="251662336" behindDoc="0" locked="0" layoutInCell="0" allowOverlap="1" wp14:anchorId="76A89A07" wp14:editId="3D29EB0A">
+                  <wp:anchor distT="0" distB="0" distL="114300" distR="114300" simplePos="0" relativeHeight="251662336" behindDoc="0" locked="0" layoutInCell="0" allowOverlap="1" wp14:anchorId="2FC30D24" wp14:editId="68DBFD39">
                     <wp:simplePos x="0" y="0"/>
                     <wp:positionH relativeFrom="leftMargin">
                       <wp:align>center</wp:align>
@@ -186,7 +186,7 @@
             <mc:AlternateContent>
               <mc:Choice Requires="wps">
                 <w:drawing>
-                  <wp:anchor distT="0" distB="0" distL="114300" distR="114300" simplePos="0" relativeHeight="251661312" behindDoc="0" locked="0" layoutInCell="0" allowOverlap="1" wp14:anchorId="0C2AB913" wp14:editId="5E0ACA98">
+                  <wp:anchor distT="0" distB="0" distL="114300" distR="114300" simplePos="0" relativeHeight="251661312" behindDoc="0" locked="0" layoutInCell="0" allowOverlap="1" wp14:anchorId="5A8E50E1" wp14:editId="20C1AFBE">
                     <wp:simplePos x="0" y="0"/>
                     <wp:positionH relativeFrom="rightMargin">
                       <wp:align>center</wp:align>
@@ -258,7 +258,7 @@
             <mc:AlternateContent>
               <mc:Choice Requires="wps">
                 <w:drawing>
-                  <wp:anchor distT="0" distB="0" distL="114300" distR="114300" simplePos="0" relativeHeight="251660288" behindDoc="0" locked="0" layoutInCell="0" allowOverlap="1" wp14:anchorId="5F0B0800" wp14:editId="453EDF96">
+                  <wp:anchor distT="0" distB="0" distL="114300" distR="114300" simplePos="0" relativeHeight="251660288" behindDoc="0" locked="0" layoutInCell="0" allowOverlap="1" wp14:anchorId="417FC3FF" wp14:editId="5D8EDB69">
                     <wp:simplePos x="0" y="0"/>
                     <wp:positionH relativeFrom="page">
                       <wp:align>center</wp:align>
@@ -477,7 +477,21 @@
                   <w:sz w:val="44"/>
                   <w:szCs w:val="44"/>
                 </w:rPr>
-                <w:t>Nombre de maestro: Gustavo Hernández</w:t>
+                <w:t>Nombre de</w:t>
+              </w:r>
+              <w:r>
+                <w:rPr>
+                  <w:sz w:val="44"/>
+                  <w:szCs w:val="44"/>
+                </w:rPr>
+                <w:t>l</w:t>
+              </w:r>
+              <w:r>
+                <w:rPr>
+                  <w:sz w:val="44"/>
+                  <w:szCs w:val="44"/>
+                </w:rPr>
+                <w:t xml:space="preserve"> maestro: Gustavo Hernández</w:t>
               </w:r>
               <w:r>
                 <w:rPr>
@@ -538,11 +552,12 @@
               <w:b/>
               <w:bCs/>
               <w:noProof/>
+              <w:lang w:eastAsia="es-MX"/>
             </w:rPr>
             <mc:AlternateContent>
               <mc:Choice Requires="wps">
                 <w:drawing>
-                  <wp:anchor distT="0" distB="0" distL="114300" distR="114300" simplePos="0" relativeHeight="251664384" behindDoc="0" locked="0" layoutInCell="1" allowOverlap="1" wp14:anchorId="18145370" wp14:editId="5ED1B046">
+                  <wp:anchor distT="0" distB="0" distL="114300" distR="114300" simplePos="0" relativeHeight="251664384" behindDoc="0" locked="0" layoutInCell="1" allowOverlap="1" wp14:anchorId="4C8439D0" wp14:editId="07AAC545">
                     <wp:simplePos x="0" y="0"/>
                     <wp:positionH relativeFrom="column">
                       <wp:posOffset>1444701</wp:posOffset>
@@ -730,7 +745,7 @@
             <mc:AlternateContent>
               <mc:Choice Requires="wps">
                 <w:drawing>
-                  <wp:anchor distT="0" distB="0" distL="114300" distR="114300" simplePos="0" relativeHeight="251694080" behindDoc="0" locked="0" layoutInCell="1" allowOverlap="1" wp14:anchorId="2C870EE8" wp14:editId="5453A3A3">
+                  <wp:anchor distT="0" distB="0" distL="114300" distR="114300" simplePos="0" relativeHeight="251694080" behindDoc="0" locked="0" layoutInCell="1" allowOverlap="1" wp14:anchorId="3341C504" wp14:editId="7D2FEA5D">
                     <wp:simplePos x="0" y="0"/>
                     <wp:positionH relativeFrom="column">
                       <wp:posOffset>1597025</wp:posOffset>
@@ -818,6 +833,14 @@
               </mc:Fallback>
             </mc:AlternateContent>
           </w:r>
+        </w:p>
+        <w:p>
+          <w:pPr>
+            <w:rPr>
+              <w:noProof/>
+              <w:lang w:eastAsia="es-MX"/>
+            </w:rPr>
+          </w:pPr>
           <w:r>
             <w:rPr>
               <w:noProof/>
@@ -826,106 +849,18 @@
             <mc:AlternateContent>
               <mc:Choice Requires="wps">
                 <w:drawing>
-                  <wp:anchor distT="0" distB="0" distL="114300" distR="114300" simplePos="0" relativeHeight="251687936" behindDoc="0" locked="0" layoutInCell="1" allowOverlap="1" wp14:anchorId="27B97763" wp14:editId="1125DC45">
+                  <wp:anchor distT="0" distB="0" distL="114300" distR="114300" simplePos="0" relativeHeight="251667456" behindDoc="0" locked="0" layoutInCell="1" allowOverlap="1" wp14:anchorId="323EEFAA" wp14:editId="337D2C98">
                     <wp:simplePos x="0" y="0"/>
                     <wp:positionH relativeFrom="column">
-                      <wp:posOffset>710565</wp:posOffset>
+                      <wp:posOffset>3414395</wp:posOffset>
                     </wp:positionH>
                     <wp:positionV relativeFrom="paragraph">
-                      <wp:posOffset>71755</wp:posOffset>
+                      <wp:posOffset>165100</wp:posOffset>
                     </wp:positionV>
-                    <wp:extent cx="2897505" cy="1086485"/>
-                    <wp:effectExtent l="0" t="19050" r="55245" b="132715"/>
+                    <wp:extent cx="2078355" cy="542925"/>
+                    <wp:effectExtent l="0" t="0" r="17145" b="28575"/>
                     <wp:wrapNone/>
-                    <wp:docPr id="26" name="26 Conector curvado"/>
-                    <wp:cNvGraphicFramePr/>
-                    <a:graphic xmlns:a="http://schemas.openxmlformats.org/drawingml/2006/main">
-                      <a:graphicData uri="http://schemas.microsoft.com/office/word/2010/wordprocessingShape">
-                        <wps:wsp>
-                          <wps:cNvCnPr/>
-                          <wps:spPr>
-                            <a:xfrm>
-                              <a:off x="0" y="0"/>
-                              <a:ext cx="2897505" cy="1086485"/>
-                            </a:xfrm>
-                            <a:prstGeom prst="curvedConnector3">
-                              <a:avLst/>
-                            </a:prstGeom>
-                            <a:ln w="28575">
-                              <a:solidFill>
-                                <a:srgbClr val="00B0F0"/>
-                              </a:solidFill>
-                              <a:tailEnd type="arrow"/>
-                            </a:ln>
-                          </wps:spPr>
-                          <wps:style>
-                            <a:lnRef idx="1">
-                              <a:schemeClr val="accent1"/>
-                            </a:lnRef>
-                            <a:fillRef idx="0">
-                              <a:schemeClr val="accent1"/>
-                            </a:fillRef>
-                            <a:effectRef idx="0">
-                              <a:schemeClr val="accent1"/>
-                            </a:effectRef>
-                            <a:fontRef idx="minor">
-                              <a:schemeClr val="tx1"/>
-                            </a:fontRef>
-                          </wps:style>
-                          <wps:bodyPr/>
-                        </wps:wsp>
-                      </a:graphicData>
-                    </a:graphic>
-                    <wp14:sizeRelH relativeFrom="margin">
-                      <wp14:pctWidth>0</wp14:pctWidth>
-                    </wp14:sizeRelH>
-                    <wp14:sizeRelV relativeFrom="margin">
-                      <wp14:pctHeight>0</wp14:pctHeight>
-                    </wp14:sizeRelV>
-                  </wp:anchor>
-                </w:drawing>
-              </mc:Choice>
-              <mc:Fallback>
-                <w:pict>
-                  <v:shapetype id="_x0000_t38" coordsize="21600,21600" o:spt="38" o:oned="t" path="m,c@0,0@1,5400@1,10800@1,16200@2,21600,21600,21600e" filled="f">
-                    <v:formulas>
-                      <v:f eqn="mid #0 0"/>
-                      <v:f eqn="val #0"/>
-                      <v:f eqn="mid #0 21600"/>
-                    </v:formulas>
-                    <v:path arrowok="t" fillok="f" o:connecttype="none"/>
-                    <v:handles>
-                      <v:h position="#0,center"/>
-                    </v:handles>
-                    <o:lock v:ext="edit" shapetype="t"/>
-                  </v:shapetype>
-                  <v:shape id="26 Conector curvado" o:spid="_x0000_s1026" type="#_x0000_t38" style="position:absolute;margin-left:55.95pt;margin-top:5.65pt;width:228.15pt;height:85.55pt;z-index:251687936;visibility:visible;mso-wrap-style:square;mso-width-percent:0;mso-height-percent:0;mso-wrap-distance-left:9pt;mso-wrap-distance-top:0;mso-wrap-distance-right:9pt;mso-wrap-distance-bottom:0;mso-position-horizontal:absolute;mso-position-horizontal-relative:text;mso-position-vertical:absolute;mso-position-vertical-relative:text;mso-width-percent:0;mso-height-percent:0;mso-width-relative:margin;mso-height-relative:margin" o:gfxdata="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" adj="10800" strokecolor="#00b0f0" strokeweight="2.25pt">
-                    <v:stroke endarrow="open"/>
-                  </v:shape>
-                </w:pict>
-              </mc:Fallback>
-            </mc:AlternateContent>
-          </w:r>
-          <w:r>
-            <w:rPr>
-              <w:noProof/>
-              <w:lang w:eastAsia="es-MX"/>
-            </w:rPr>
-            <mc:AlternateContent>
-              <mc:Choice Requires="wps">
-                <w:drawing>
-                  <wp:anchor distT="0" distB="0" distL="114300" distR="114300" simplePos="0" relativeHeight="251683840" behindDoc="0" locked="0" layoutInCell="1" allowOverlap="1" wp14:anchorId="74800B98" wp14:editId="6F49BFD3">
-                    <wp:simplePos x="0" y="0"/>
-                    <wp:positionH relativeFrom="column">
-                      <wp:posOffset>3519649</wp:posOffset>
-                    </wp:positionH>
-                    <wp:positionV relativeFrom="paragraph">
-                      <wp:posOffset>-111436</wp:posOffset>
-                    </wp:positionV>
-                    <wp:extent cx="1914525" cy="758825"/>
-                    <wp:effectExtent l="0" t="0" r="28575" b="22225"/>
-                    <wp:wrapNone/>
-                    <wp:docPr id="24" name="24 Rectángulo redondeado"/>
+                    <wp:docPr id="16" name="16 Rectángulo redondeado"/>
                     <wp:cNvGraphicFramePr/>
                     <a:graphic xmlns:a="http://schemas.openxmlformats.org/drawingml/2006/main">
                       <a:graphicData uri="http://schemas.microsoft.com/office/word/2010/wordprocessingShape">
@@ -934,7 +869,7 @@
                           <wps:spPr>
                             <a:xfrm>
                               <a:off x="0" y="0"/>
-                              <a:ext cx="1914525" cy="758825"/>
+                              <a:ext cx="2078355" cy="542925"/>
                             </a:xfrm>
                             <a:prstGeom prst="roundRect">
                               <a:avLst/>
@@ -966,194 +901,7 @@
                                   <w:rPr>
                                     <w:sz w:val="20"/>
                                   </w:rPr>
-                                  <w:t>Esta es la carpeta que lleva dentro la documentación, imágenes y el programa.</w:t>
-                                </w:r>
-                              </w:p>
-                            </w:txbxContent>
-                          </wps:txbx>
-                          <wps:bodyPr rot="0" spcFirstLastPara="0" vertOverflow="overflow" horzOverflow="overflow" vert="horz" wrap="square" lIns="91440" tIns="45720" rIns="91440" bIns="45720" numCol="1" spcCol="0" rtlCol="0" fromWordArt="0" anchor="ctr" anchorCtr="0" forceAA="0" compatLnSpc="1">
-                            <a:prstTxWarp prst="textNoShape">
-                              <a:avLst/>
-                            </a:prstTxWarp>
-                            <a:noAutofit/>
-                          </wps:bodyPr>
-                        </wps:wsp>
-                      </a:graphicData>
-                    </a:graphic>
-                    <wp14:sizeRelH relativeFrom="margin">
-                      <wp14:pctWidth>0</wp14:pctWidth>
-                    </wp14:sizeRelH>
-                    <wp14:sizeRelV relativeFrom="margin">
-                      <wp14:pctHeight>0</wp14:pctHeight>
-                    </wp14:sizeRelV>
-                  </wp:anchor>
-                </w:drawing>
-              </mc:Choice>
-              <mc:Fallback>
-                <w:pict>
-                  <v:roundrect id="24 Rectángulo redondeado" o:spid="_x0000_s1027" style="position:absolute;margin-left:277.15pt;margin-top:-8.75pt;width:150.75pt;height:59.75pt;z-index:251683840;visibility:visible;mso-wrap-style:square;mso-width-percent:0;mso-height-percent:0;mso-wrap-distance-left:9pt;mso-wrap-distance-top:0;mso-wrap-distance-right:9pt;mso-wrap-distance-bottom:0;mso-position-horizontal:absolute;mso-position-horizontal-relative:text;mso-position-vertical:absolute;mso-position-vertical-relative:text;mso-width-percent:0;mso-height-percent:0;mso-width-relative:margin;mso-height-relative:margin;v-text-anchor:middle" arcsize="10923f" o:gfxdata="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" fillcolor="white [3201]" strokecolor="#f79646 [3209]" strokeweight="2pt">
-                    <v:textbox>
-                      <w:txbxContent>
-                        <w:p>
-                          <w:pPr>
-                            <w:rPr>
-                              <w:sz w:val="20"/>
-                            </w:rPr>
-                          </w:pPr>
-                          <w:r>
-                            <w:rPr>
-                              <w:sz w:val="20"/>
-                            </w:rPr>
-                            <w:t>Esta es la carpeta que lleva dentro la documentación, imágenes y el programa.</w:t>
-                          </w:r>
-                        </w:p>
-                      </w:txbxContent>
-                    </v:textbox>
-                  </v:roundrect>
-                </w:pict>
-              </mc:Fallback>
-            </mc:AlternateContent>
-          </w:r>
-          <w:r>
-            <w:rPr>
-              <w:noProof/>
-              <w:lang w:eastAsia="es-MX"/>
-            </w:rPr>
-            <mc:AlternateContent>
-              <mc:Choice Requires="wps">
-                <w:drawing>
-                  <wp:anchor distT="0" distB="0" distL="114300" distR="114300" simplePos="0" relativeHeight="251671552" behindDoc="0" locked="0" layoutInCell="1" allowOverlap="1" wp14:anchorId="7B50FA5C" wp14:editId="6CA18D3C">
-                    <wp:simplePos x="0" y="0"/>
-                    <wp:positionH relativeFrom="column">
-                      <wp:posOffset>714159</wp:posOffset>
-                    </wp:positionH>
-                    <wp:positionV relativeFrom="paragraph">
-                      <wp:posOffset>-114922</wp:posOffset>
-                    </wp:positionV>
-                    <wp:extent cx="2803525" cy="414199"/>
-                    <wp:effectExtent l="0" t="19050" r="53975" b="138430"/>
-                    <wp:wrapNone/>
-                    <wp:docPr id="18" name="18 Conector curvado"/>
-                    <wp:cNvGraphicFramePr/>
-                    <a:graphic xmlns:a="http://schemas.openxmlformats.org/drawingml/2006/main">
-                      <a:graphicData uri="http://schemas.microsoft.com/office/word/2010/wordprocessingShape">
-                        <wps:wsp>
-                          <wps:cNvCnPr/>
-                          <wps:spPr>
-                            <a:xfrm>
-                              <a:off x="0" y="0"/>
-                              <a:ext cx="2803525" cy="414199"/>
-                            </a:xfrm>
-                            <a:prstGeom prst="curvedConnector3">
-                              <a:avLst/>
-                            </a:prstGeom>
-                            <a:ln w="28575">
-                              <a:solidFill>
-                                <a:srgbClr val="00B0F0"/>
-                              </a:solidFill>
-                              <a:tailEnd type="arrow"/>
-                            </a:ln>
-                          </wps:spPr>
-                          <wps:style>
-                            <a:lnRef idx="1">
-                              <a:schemeClr val="accent1"/>
-                            </a:lnRef>
-                            <a:fillRef idx="0">
-                              <a:schemeClr val="accent1"/>
-                            </a:fillRef>
-                            <a:effectRef idx="0">
-                              <a:schemeClr val="accent1"/>
-                            </a:effectRef>
-                            <a:fontRef idx="minor">
-                              <a:schemeClr val="tx1"/>
-                            </a:fontRef>
-                          </wps:style>
-                          <wps:bodyPr/>
-                        </wps:wsp>
-                      </a:graphicData>
-                    </a:graphic>
-                    <wp14:sizeRelV relativeFrom="margin">
-                      <wp14:pctHeight>0</wp14:pctHeight>
-                    </wp14:sizeRelV>
-                  </wp:anchor>
-                </w:drawing>
-              </mc:Choice>
-              <mc:Fallback>
-                <w:pict>
-                  <v:shape id="18 Conector curvado" o:spid="_x0000_s1026" type="#_x0000_t38" style="position:absolute;margin-left:56.25pt;margin-top:-9.05pt;width:220.75pt;height:32.6pt;z-index:251671552;visibility:visible;mso-wrap-style:square;mso-height-percent:0;mso-wrap-distance-left:9pt;mso-wrap-distance-top:0;mso-wrap-distance-right:9pt;mso-wrap-distance-bottom:0;mso-position-horizontal:absolute;mso-position-horizontal-relative:text;mso-position-vertical:absolute;mso-position-vertical-relative:text;mso-height-percent:0;mso-height-relative:margin" o:gfxdata="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" adj="10800" strokecolor="#00b0f0" strokeweight="2.25pt">
-                    <v:stroke endarrow="open"/>
-                  </v:shape>
-                </w:pict>
-              </mc:Fallback>
-            </mc:AlternateContent>
-          </w:r>
-          <w:r>
-            <w:rPr>
-              <w:noProof/>
-              <w:lang w:eastAsia="es-MX"/>
-            </w:rPr>
-            <mc:AlternateContent>
-              <mc:Choice Requires="wps">
-                <w:drawing>
-                  <wp:anchor distT="0" distB="0" distL="114300" distR="114300" simplePos="0" relativeHeight="251667456" behindDoc="0" locked="0" layoutInCell="1" allowOverlap="1" wp14:anchorId="0CB433B5" wp14:editId="7830526F">
-                    <wp:simplePos x="0" y="0"/>
-                    <wp:positionH relativeFrom="column">
-                      <wp:posOffset>2706861</wp:posOffset>
-                    </wp:positionH>
-                    <wp:positionV relativeFrom="paragraph">
-                      <wp:posOffset>-770399</wp:posOffset>
-                    </wp:positionV>
-                    <wp:extent cx="2078966" cy="543464"/>
-                    <wp:effectExtent l="0" t="0" r="17145" b="28575"/>
-                    <wp:wrapNone/>
-                    <wp:docPr id="16" name="16 Rectángulo redondeado"/>
-                    <wp:cNvGraphicFramePr/>
-                    <a:graphic xmlns:a="http://schemas.openxmlformats.org/drawingml/2006/main">
-                      <a:graphicData uri="http://schemas.microsoft.com/office/word/2010/wordprocessingShape">
-                        <wps:wsp>
-                          <wps:cNvSpPr/>
-                          <wps:spPr>
-                            <a:xfrm>
-                              <a:off x="0" y="0"/>
-                              <a:ext cx="2078966" cy="543464"/>
-                            </a:xfrm>
-                            <a:prstGeom prst="roundRect">
-                              <a:avLst/>
-                            </a:prstGeom>
-                          </wps:spPr>
-                          <wps:style>
-                            <a:lnRef idx="2">
-                              <a:schemeClr val="accent6"/>
-                            </a:lnRef>
-                            <a:fillRef idx="1">
-                              <a:schemeClr val="lt1"/>
-                            </a:fillRef>
-                            <a:effectRef idx="0">
-                              <a:schemeClr val="accent6"/>
-                            </a:effectRef>
-                            <a:fontRef idx="minor">
-                              <a:schemeClr val="dk1"/>
-                            </a:fontRef>
-                          </wps:style>
-                          <wps:txbx>
-                            <w:txbxContent>
-                              <w:p>
-                                <w:pPr>
-                                  <w:rPr>
-                                    <w:sz w:val="20"/>
-                                  </w:rPr>
-                                </w:pPr>
-                                <w:r>
-                                  <w:rPr>
-                                    <w:sz w:val="20"/>
-                                  </w:rPr>
-                                  <w:t>Este es el nombre principal del programa</w:t>
-                                </w:r>
-                                <w:r>
-                                  <w:rPr>
-                                    <w:sz w:val="20"/>
-                                  </w:rPr>
-                                  <w:t>.</w:t>
+                                  <w:t>Este es el nombre principal del programa.</w:t>
                                 </w:r>
                               </w:p>
                             </w:txbxContent>
@@ -1175,7 +923,7 @@
               </mc:Choice>
               <mc:Fallback>
                 <w:pict>
-                  <v:roundrect id="16 Rectángulo redondeado" o:spid="_x0000_s1028" style="position:absolute;margin-left:213.15pt;margin-top:-60.65pt;width:163.7pt;height:42.8pt;z-index:251667456;visibility:visible;mso-wrap-style:square;mso-height-percent:0;mso-wrap-distance-left:9pt;mso-wrap-distance-top:0;mso-wrap-distance-right:9pt;mso-wrap-distance-bottom:0;mso-position-horizontal:absolute;mso-position-horizontal-relative:text;mso-position-vertical:absolute;mso-position-vertical-relative:text;mso-height-percent:0;mso-height-relative:margin;v-text-anchor:middle" arcsize="10923f" o:gfxdata="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" fillcolor="white [3201]" strokecolor="#f79646 [3209]" strokeweight="2pt">
+                  <v:roundrect id="16 Rectángulo redondeado" o:spid="_x0000_s1027" style="position:absolute;margin-left:268.85pt;margin-top:13pt;width:163.65pt;height:42.75pt;z-index:251667456;visibility:visible;mso-wrap-style:square;mso-height-percent:0;mso-wrap-distance-left:9pt;mso-wrap-distance-top:0;mso-wrap-distance-right:9pt;mso-wrap-distance-bottom:0;mso-position-horizontal:absolute;mso-position-horizontal-relative:text;mso-position-vertical:absolute;mso-position-vertical-relative:text;mso-height-percent:0;mso-height-relative:margin;v-text-anchor:middle" arcsize="10923f" o:gfxdata="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" fillcolor="white [3201]" strokecolor="#f79646 [3209]" strokeweight="2pt">
                     <v:textbox>
                       <w:txbxContent>
                         <w:p>
@@ -1188,13 +936,7 @@
                             <w:rPr>
                               <w:sz w:val="20"/>
                             </w:rPr>
-                            <w:t>Este es el nombre principal del programa</w:t>
-                          </w:r>
-                          <w:r>
-                            <w:rPr>
-                              <w:sz w:val="20"/>
-                            </w:rPr>
-                            <w:t>.</w:t>
+                            <w:t>Este es el nombre principal del programa.</w:t>
                           </w:r>
                         </w:p>
                       </w:txbxContent>
@@ -1209,84 +951,14 @@
               <w:noProof/>
               <w:lang w:eastAsia="es-MX"/>
             </w:rPr>
-            <mc:AlternateContent>
-              <mc:Choice Requires="wps">
-                <w:drawing>
-                  <wp:anchor distT="0" distB="0" distL="114300" distR="114300" simplePos="0" relativeHeight="251666432" behindDoc="0" locked="0" layoutInCell="1" allowOverlap="1" wp14:anchorId="70D7688D" wp14:editId="12D2EFB9">
-                    <wp:simplePos x="0" y="0"/>
-                    <wp:positionH relativeFrom="column">
-                      <wp:posOffset>-96196</wp:posOffset>
-                    </wp:positionH>
-                    <wp:positionV relativeFrom="paragraph">
-                      <wp:posOffset>-537210</wp:posOffset>
-                    </wp:positionV>
-                    <wp:extent cx="2803585" cy="224287"/>
-                    <wp:effectExtent l="0" t="133350" r="0" b="23495"/>
-                    <wp:wrapNone/>
-                    <wp:docPr id="13" name="13 Conector curvado"/>
-                    <wp:cNvGraphicFramePr/>
-                    <a:graphic xmlns:a="http://schemas.openxmlformats.org/drawingml/2006/main">
-                      <a:graphicData uri="http://schemas.microsoft.com/office/word/2010/wordprocessingShape">
-                        <wps:wsp>
-                          <wps:cNvCnPr/>
-                          <wps:spPr>
-                            <a:xfrm flipV="1">
-                              <a:off x="0" y="0"/>
-                              <a:ext cx="2803585" cy="224287"/>
-                            </a:xfrm>
-                            <a:prstGeom prst="curvedConnector3">
-                              <a:avLst/>
-                            </a:prstGeom>
-                            <a:ln w="28575">
-                              <a:solidFill>
-                                <a:srgbClr val="00B0F0"/>
-                              </a:solidFill>
-                              <a:tailEnd type="arrow"/>
-                            </a:ln>
-                          </wps:spPr>
-                          <wps:style>
-                            <a:lnRef idx="1">
-                              <a:schemeClr val="accent1"/>
-                            </a:lnRef>
-                            <a:fillRef idx="0">
-                              <a:schemeClr val="accent1"/>
-                            </a:fillRef>
-                            <a:effectRef idx="0">
-                              <a:schemeClr val="accent1"/>
-                            </a:effectRef>
-                            <a:fontRef idx="minor">
-                              <a:schemeClr val="tx1"/>
-                            </a:fontRef>
-                          </wps:style>
-                          <wps:bodyPr/>
-                        </wps:wsp>
-                      </a:graphicData>
-                    </a:graphic>
-                  </wp:anchor>
-                </w:drawing>
-              </mc:Choice>
-              <mc:Fallback>
-                <w:pict>
-                  <v:shape id="13 Conector curvado" o:spid="_x0000_s1026" type="#_x0000_t38" style="position:absolute;margin-left:-7.55pt;margin-top:-42.3pt;width:220.75pt;height:17.65pt;flip:y;z-index:251666432;visibility:visible;mso-wrap-style:square;mso-wrap-distance-left:9pt;mso-wrap-distance-top:0;mso-wrap-distance-right:9pt;mso-wrap-distance-bottom:0;mso-position-horizontal:absolute;mso-position-horizontal-relative:text;mso-position-vertical:absolute;mso-position-vertical-relative:text" o:gfxdata="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" adj="10800" strokecolor="#00b0f0" strokeweight="2.25pt">
-                    <v:stroke endarrow="open"/>
-                  </v:shape>
-                </w:pict>
-              </mc:Fallback>
-            </mc:AlternateContent>
-          </w:r>
-          <w:r>
-            <w:rPr>
-              <w:noProof/>
-              <w:lang w:eastAsia="es-MX"/>
-            </w:rPr>
             <w:drawing>
-              <wp:anchor distT="0" distB="0" distL="114300" distR="114300" simplePos="0" relativeHeight="251665408" behindDoc="0" locked="0" layoutInCell="1" allowOverlap="1" wp14:anchorId="4143417B" wp14:editId="4C33EB24">
+              <wp:anchor distT="0" distB="0" distL="114300" distR="114300" simplePos="0" relativeHeight="251665408" behindDoc="0" locked="0" layoutInCell="1" allowOverlap="1" wp14:anchorId="642482E8" wp14:editId="67BEE741">
                 <wp:simplePos x="0" y="0"/>
                 <wp:positionH relativeFrom="column">
-                  <wp:posOffset>-864235</wp:posOffset>
+                  <wp:posOffset>-402590</wp:posOffset>
                 </wp:positionH>
                 <wp:positionV relativeFrom="paragraph">
-                  <wp:posOffset>-701447</wp:posOffset>
+                  <wp:posOffset>167640</wp:posOffset>
                 </wp:positionV>
                 <wp:extent cx="2518410" cy="4677410"/>
                 <wp:effectExtent l="0" t="0" r="0" b="8890"/>
@@ -1303,7 +975,7 @@
                         <pic:cNvPicPr/>
                       </pic:nvPicPr>
                       <pic:blipFill rotWithShape="1">
-                        <a:blip r:embed="rId7">
+                        <a:blip r:embed="rId9">
                           <a:extLst>
                             <a:ext uri="{28A0092B-C50C-407E-A947-70E740481C1C}">
                               <a14:useLocalDpi xmlns:a14="http://schemas.microsoft.com/office/drawing/2010/main" val="0"/>
@@ -1343,92 +1015,6 @@
             </w:drawing>
           </w:r>
         </w:p>
-        <w:p>
-          <w:pPr>
-            <w:rPr>
-              <w:noProof/>
-              <w:lang w:eastAsia="es-MX"/>
-            </w:rPr>
-          </w:pPr>
-          <w:r>
-            <w:rPr>
-              <w:noProof/>
-              <w:lang w:eastAsia="es-MX"/>
-            </w:rPr>
-            <mc:AlternateContent>
-              <mc:Choice Requires="wps">
-                <w:drawing>
-                  <wp:anchor distT="0" distB="0" distL="114300" distR="114300" simplePos="0" relativeHeight="251692032" behindDoc="0" locked="0" layoutInCell="1" allowOverlap="1" wp14:anchorId="7ED0ADA6" wp14:editId="26A2B6E3">
-                    <wp:simplePos x="0" y="0"/>
-                    <wp:positionH relativeFrom="column">
-                      <wp:posOffset>593090</wp:posOffset>
-                    </wp:positionH>
-                    <wp:positionV relativeFrom="paragraph">
-                      <wp:posOffset>165735</wp:posOffset>
-                    </wp:positionV>
-                    <wp:extent cx="2922905" cy="1422400"/>
-                    <wp:effectExtent l="0" t="19050" r="29845" b="120650"/>
-                    <wp:wrapNone/>
-                    <wp:docPr id="28" name="28 Conector curvado"/>
-                    <wp:cNvGraphicFramePr/>
-                    <a:graphic xmlns:a="http://schemas.openxmlformats.org/drawingml/2006/main">
-                      <a:graphicData uri="http://schemas.microsoft.com/office/word/2010/wordprocessingShape">
-                        <wps:wsp>
-                          <wps:cNvCnPr/>
-                          <wps:spPr>
-                            <a:xfrm>
-                              <a:off x="0" y="0"/>
-                              <a:ext cx="2922905" cy="1422400"/>
-                            </a:xfrm>
-                            <a:prstGeom prst="curvedConnector3">
-                              <a:avLst>
-                                <a:gd name="adj1" fmla="val 50000"/>
-                              </a:avLst>
-                            </a:prstGeom>
-                            <a:ln w="28575">
-                              <a:solidFill>
-                                <a:srgbClr val="00B0F0"/>
-                              </a:solidFill>
-                              <a:tailEnd type="arrow"/>
-                            </a:ln>
-                          </wps:spPr>
-                          <wps:style>
-                            <a:lnRef idx="1">
-                              <a:schemeClr val="accent1"/>
-                            </a:lnRef>
-                            <a:fillRef idx="0">
-                              <a:schemeClr val="accent1"/>
-                            </a:fillRef>
-                            <a:effectRef idx="0">
-                              <a:schemeClr val="accent1"/>
-                            </a:effectRef>
-                            <a:fontRef idx="minor">
-                              <a:schemeClr val="tx1"/>
-                            </a:fontRef>
-                          </wps:style>
-                          <wps:bodyPr/>
-                        </wps:wsp>
-                      </a:graphicData>
-                    </a:graphic>
-                    <wp14:sizeRelH relativeFrom="margin">
-                      <wp14:pctWidth>0</wp14:pctWidth>
-                    </wp14:sizeRelH>
-                    <wp14:sizeRelV relativeFrom="margin">
-                      <wp14:pctHeight>0</wp14:pctHeight>
-                    </wp14:sizeRelV>
-                  </wp:anchor>
-                </w:drawing>
-              </mc:Choice>
-              <mc:Fallback>
-                <w:pict>
-                  <v:shape id="28 Conector curvado" o:spid="_x0000_s1026" type="#_x0000_t38" style="position:absolute;margin-left:46.7pt;margin-top:13.05pt;width:230.15pt;height:112pt;z-index:251692032;visibility:visible;mso-wrap-style:square;mso-width-percent:0;mso-height-percent:0;mso-wrap-distance-left:9pt;mso-wrap-distance-top:0;mso-wrap-distance-right:9pt;mso-wrap-distance-bottom:0;mso-position-horizontal:absolute;mso-position-horizontal-relative:text;mso-position-vertical:absolute;mso-position-vertical-relative:text;mso-width-percent:0;mso-height-percent:0;mso-width-relative:margin;mso-height-relative:margin" o:gfxdata="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" adj="10800" strokecolor="#00b0f0" strokeweight="2.25pt">
-                    <v:stroke endarrow="open"/>
-                  </v:shape>
-                </w:pict>
-              </mc:Fallback>
-            </mc:AlternateContent>
-          </w:r>
-        </w:p>
       </w:sdtContent>
     </w:sdt>
     <w:p>
@@ -1440,142 +1026,27 @@
         <mc:AlternateContent>
           <mc:Choice Requires="wps">
             <w:drawing>
-              <wp:anchor distT="0" distB="0" distL="114300" distR="114300" simplePos="0" relativeHeight="251685888" behindDoc="0" locked="0" layoutInCell="1" allowOverlap="1" wp14:anchorId="4B4EE66D" wp14:editId="2CEAB3C6">
+              <wp:anchor distT="0" distB="0" distL="114300" distR="114300" simplePos="0" relativeHeight="251666432" behindDoc="0" locked="0" layoutInCell="1" allowOverlap="1" wp14:anchorId="21BA94D0" wp14:editId="0DEBAE22">
                 <wp:simplePos x="0" y="0"/>
                 <wp:positionH relativeFrom="column">
-                  <wp:posOffset>3612635</wp:posOffset>
+                  <wp:posOffset>418159</wp:posOffset>
                 </wp:positionH>
                 <wp:positionV relativeFrom="paragraph">
-                  <wp:posOffset>127299</wp:posOffset>
+                  <wp:posOffset>78366</wp:posOffset>
                 </wp:positionV>
-                <wp:extent cx="1759788" cy="690113"/>
-                <wp:effectExtent l="0" t="0" r="12065" b="15240"/>
+                <wp:extent cx="2902677" cy="110168"/>
+                <wp:effectExtent l="0" t="133350" r="0" b="61595"/>
                 <wp:wrapNone/>
-                <wp:docPr id="25" name="25 Rectángulo redondeado"/>
-                <wp:cNvGraphicFramePr/>
-                <a:graphic xmlns:a="http://schemas.openxmlformats.org/drawingml/2006/main">
-                  <a:graphicData uri="http://schemas.microsoft.com/office/word/2010/wordprocessingShape">
-                    <wps:wsp>
-                      <wps:cNvSpPr/>
-                      <wps:spPr>
-                        <a:xfrm>
-                          <a:off x="0" y="0"/>
-                          <a:ext cx="1759788" cy="690113"/>
-                        </a:xfrm>
-                        <a:prstGeom prst="roundRect">
-                          <a:avLst/>
-                        </a:prstGeom>
-                      </wps:spPr>
-                      <wps:style>
-                        <a:lnRef idx="2">
-                          <a:schemeClr val="accent6"/>
-                        </a:lnRef>
-                        <a:fillRef idx="1">
-                          <a:schemeClr val="lt1"/>
-                        </a:fillRef>
-                        <a:effectRef idx="0">
-                          <a:schemeClr val="accent6"/>
-                        </a:effectRef>
-                        <a:fontRef idx="minor">
-                          <a:schemeClr val="dk1"/>
-                        </a:fontRef>
-                      </wps:style>
-                      <wps:txbx>
-                        <w:txbxContent>
-                          <w:p>
-                            <w:pPr>
-                              <w:rPr>
-                                <w:sz w:val="20"/>
-                              </w:rPr>
-                            </w:pPr>
-                            <w:r>
-                              <w:rPr>
-                                <w:sz w:val="20"/>
-                              </w:rPr>
-                              <w:t>Esta es la carpeta donde se encuentra solo un archivo en formato pdf.</w:t>
-                            </w:r>
-                          </w:p>
-                        </w:txbxContent>
-                      </wps:txbx>
-                      <wps:bodyPr rot="0" spcFirstLastPara="0" vertOverflow="overflow" horzOverflow="overflow" vert="horz" wrap="square" lIns="91440" tIns="45720" rIns="91440" bIns="45720" numCol="1" spcCol="0" rtlCol="0" fromWordArt="0" anchor="ctr" anchorCtr="0" forceAA="0" compatLnSpc="1">
-                        <a:prstTxWarp prst="textNoShape">
-                          <a:avLst/>
-                        </a:prstTxWarp>
-                        <a:noAutofit/>
-                      </wps:bodyPr>
-                    </wps:wsp>
-                  </a:graphicData>
-                </a:graphic>
-                <wp14:sizeRelH relativeFrom="margin">
-                  <wp14:pctWidth>0</wp14:pctWidth>
-                </wp14:sizeRelH>
-                <wp14:sizeRelV relativeFrom="margin">
-                  <wp14:pctHeight>0</wp14:pctHeight>
-                </wp14:sizeRelV>
-              </wp:anchor>
-            </w:drawing>
-          </mc:Choice>
-          <mc:Fallback>
-            <w:pict>
-              <v:roundrect id="25 Rectángulo redondeado" o:spid="_x0000_s1029" style="position:absolute;margin-left:284.45pt;margin-top:10pt;width:138.55pt;height:54.35pt;z-index:251685888;visibility:visible;mso-wrap-style:square;mso-width-percent:0;mso-height-percent:0;mso-wrap-distance-left:9pt;mso-wrap-distance-top:0;mso-wrap-distance-right:9pt;mso-wrap-distance-bottom:0;mso-position-horizontal:absolute;mso-position-horizontal-relative:text;mso-position-vertical:absolute;mso-position-vertical-relative:text;mso-width-percent:0;mso-height-percent:0;mso-width-relative:margin;mso-height-relative:margin;v-text-anchor:middle" arcsize="10923f" o:gfxdata="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" fillcolor="white [3201]" strokecolor="#f79646 [3209]" strokeweight="2pt">
-                <v:textbox>
-                  <w:txbxContent>
-                    <w:p>
-                      <w:pPr>
-                        <w:rPr>
-                          <w:sz w:val="20"/>
-                        </w:rPr>
-                      </w:pPr>
-                      <w:r>
-                        <w:rPr>
-                          <w:sz w:val="20"/>
-                        </w:rPr>
-                        <w:t>Esta es la carpeta donde se encuentra solo un archivo en formato pdf.</w:t>
-                      </w:r>
-                    </w:p>
-                  </w:txbxContent>
-                </v:textbox>
-              </v:roundrect>
-            </w:pict>
-          </mc:Fallback>
-        </mc:AlternateContent>
-      </w:r>
-    </w:p>
-    <w:p>
-      <w:pPr>
-        <w:tabs>
-          <w:tab w:val="left" w:pos="6032"/>
-        </w:tabs>
-      </w:pPr>
-      <w:r>
-        <w:rPr>
-          <w:noProof/>
-          <w:lang w:eastAsia="es-MX"/>
-        </w:rPr>
-        <mc:AlternateContent>
-          <mc:Choice Requires="wps">
-            <w:drawing>
-              <wp:anchor distT="0" distB="0" distL="114300" distR="114300" simplePos="0" relativeHeight="251689984" behindDoc="0" locked="0" layoutInCell="1" allowOverlap="1" wp14:anchorId="42FF740B" wp14:editId="5D139DEA">
-                <wp:simplePos x="0" y="0"/>
-                <wp:positionH relativeFrom="column">
-                  <wp:posOffset>299720</wp:posOffset>
-                </wp:positionH>
-                <wp:positionV relativeFrom="paragraph">
-                  <wp:posOffset>1037590</wp:posOffset>
-                </wp:positionV>
-                <wp:extent cx="3070860" cy="724535"/>
-                <wp:effectExtent l="0" t="19050" r="53340" b="132715"/>
-                <wp:wrapNone/>
-                <wp:docPr id="27" name="27 Conector curvado"/>
+                <wp:docPr id="13" name="13 Conector curvado"/>
                 <wp:cNvGraphicFramePr/>
                 <a:graphic xmlns:a="http://schemas.openxmlformats.org/drawingml/2006/main">
                   <a:graphicData uri="http://schemas.microsoft.com/office/word/2010/wordprocessingShape">
                     <wps:wsp>
                       <wps:cNvCnPr/>
                       <wps:spPr>
-                        <a:xfrm>
+                        <a:xfrm flipV="1">
                           <a:off x="0" y="0"/>
-                          <a:ext cx="3070860" cy="724535"/>
+                          <a:ext cx="2902677" cy="110168"/>
                         </a:xfrm>
                         <a:prstGeom prst="curvedConnector3">
                           <a:avLst/>
@@ -1616,7 +1087,102 @@
           </mc:Choice>
           <mc:Fallback>
             <w:pict>
-              <v:shape id="27 Conector curvado" o:spid="_x0000_s1026" type="#_x0000_t38" style="position:absolute;margin-left:23.6pt;margin-top:81.7pt;width:241.8pt;height:57.05pt;z-index:251689984;visibility:visible;mso-wrap-style:square;mso-width-percent:0;mso-height-percent:0;mso-wrap-distance-left:9pt;mso-wrap-distance-top:0;mso-wrap-distance-right:9pt;mso-wrap-distance-bottom:0;mso-position-horizontal:absolute;mso-position-horizontal-relative:text;mso-position-vertical:absolute;mso-position-vertical-relative:text;mso-width-percent:0;mso-height-percent:0;mso-width-relative:margin;mso-height-relative:margin" o:gfxdata="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" adj="10800" strokecolor="#00b0f0" strokeweight="2.25pt">
+              <v:shapetype id="_x0000_t38" coordsize="21600,21600" o:spt="38" o:oned="t" path="m,c@0,0@1,5400@1,10800@1,16200@2,21600,21600,21600e" filled="f">
+                <v:formulas>
+                  <v:f eqn="mid #0 0"/>
+                  <v:f eqn="val #0"/>
+                  <v:f eqn="mid #0 21600"/>
+                </v:formulas>
+                <v:path arrowok="t" fillok="f" o:connecttype="none"/>
+                <v:handles>
+                  <v:h position="#0,center"/>
+                </v:handles>
+                <o:lock v:ext="edit" shapetype="t"/>
+              </v:shapetype>
+              <v:shape id="13 Conector curvado" o:spid="_x0000_s1026" type="#_x0000_t38" style="position:absolute;margin-left:32.95pt;margin-top:6.15pt;width:228.55pt;height:8.65pt;flip:y;z-index:251666432;visibility:visible;mso-wrap-style:square;mso-width-percent:0;mso-height-percent:0;mso-wrap-distance-left:9pt;mso-wrap-distance-top:0;mso-wrap-distance-right:9pt;mso-wrap-distance-bottom:0;mso-position-horizontal:absolute;mso-position-horizontal-relative:text;mso-position-vertical:absolute;mso-position-vertical-relative:text;mso-width-percent:0;mso-height-percent:0;mso-width-relative:margin;mso-height-relative:margin" o:gfxdata="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" adj="10800" strokecolor="#00b0f0" strokeweight="2.25pt">
+                <v:stroke endarrow="open"/>
+              </v:shape>
+            </w:pict>
+          </mc:Fallback>
+        </mc:AlternateContent>
+      </w:r>
+    </w:p>
+    <w:p>
+      <w:pPr>
+        <w:tabs>
+          <w:tab w:val="left" w:pos="6032"/>
+        </w:tabs>
+      </w:pPr>
+      <w:r>
+        <w:rPr>
+          <w:noProof/>
+          <w:lang w:eastAsia="es-MX"/>
+        </w:rPr>
+        <mc:AlternateContent>
+          <mc:Choice Requires="wps">
+            <w:drawing>
+              <wp:anchor distT="0" distB="0" distL="114300" distR="114300" simplePos="0" relativeHeight="251687936" behindDoc="0" locked="0" layoutInCell="1" allowOverlap="1" wp14:anchorId="2583F52B" wp14:editId="5261298B">
+                <wp:simplePos x="0" y="0"/>
+                <wp:positionH relativeFrom="column">
+                  <wp:posOffset>1079171</wp:posOffset>
+                </wp:positionH>
+                <wp:positionV relativeFrom="paragraph">
+                  <wp:posOffset>317010</wp:posOffset>
+                </wp:positionV>
+                <wp:extent cx="2622014" cy="1299991"/>
+                <wp:effectExtent l="0" t="19050" r="26035" b="128905"/>
+                <wp:wrapNone/>
+                <wp:docPr id="26" name="26 Conector curvado"/>
+                <wp:cNvGraphicFramePr/>
+                <a:graphic xmlns:a="http://schemas.openxmlformats.org/drawingml/2006/main">
+                  <a:graphicData uri="http://schemas.microsoft.com/office/word/2010/wordprocessingShape">
+                    <wps:wsp>
+                      <wps:cNvCnPr/>
+                      <wps:spPr>
+                        <a:xfrm>
+                          <a:off x="0" y="0"/>
+                          <a:ext cx="2622014" cy="1299991"/>
+                        </a:xfrm>
+                        <a:prstGeom prst="curvedConnector3">
+                          <a:avLst/>
+                        </a:prstGeom>
+                        <a:ln w="28575">
+                          <a:solidFill>
+                            <a:srgbClr val="00B0F0"/>
+                          </a:solidFill>
+                          <a:tailEnd type="arrow"/>
+                        </a:ln>
+                      </wps:spPr>
+                      <wps:style>
+                        <a:lnRef idx="1">
+                          <a:schemeClr val="accent1"/>
+                        </a:lnRef>
+                        <a:fillRef idx="0">
+                          <a:schemeClr val="accent1"/>
+                        </a:fillRef>
+                        <a:effectRef idx="0">
+                          <a:schemeClr val="accent1"/>
+                        </a:effectRef>
+                        <a:fontRef idx="minor">
+                          <a:schemeClr val="tx1"/>
+                        </a:fontRef>
+                      </wps:style>
+                      <wps:bodyPr/>
+                    </wps:wsp>
+                  </a:graphicData>
+                </a:graphic>
+                <wp14:sizeRelH relativeFrom="margin">
+                  <wp14:pctWidth>0</wp14:pctWidth>
+                </wp14:sizeRelH>
+                <wp14:sizeRelV relativeFrom="margin">
+                  <wp14:pctHeight>0</wp14:pctHeight>
+                </wp14:sizeRelV>
+              </wp:anchor>
+            </w:drawing>
+          </mc:Choice>
+          <mc:Fallback>
+            <w:pict>
+              <v:shape id="26 Conector curvado" o:spid="_x0000_s1026" type="#_x0000_t38" style="position:absolute;margin-left:84.95pt;margin-top:24.95pt;width:206.45pt;height:102.35pt;z-index:251687936;visibility:visible;mso-wrap-style:square;mso-width-percent:0;mso-height-percent:0;mso-wrap-distance-left:9pt;mso-wrap-distance-top:0;mso-wrap-distance-right:9pt;mso-wrap-distance-bottom:0;mso-position-horizontal:absolute;mso-position-horizontal-relative:text;mso-position-vertical:absolute;mso-position-vertical-relative:text;mso-width-percent:0;mso-height-percent:0;mso-width-relative:margin;mso-height-relative:margin" o:gfxdata="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" adj="10800" strokecolor="#00b0f0" strokeweight="2.25pt">
                 <v:stroke endarrow="open"/>
               </v:shape>
             </w:pict>
@@ -1631,15 +1197,614 @@
         <mc:AlternateContent>
           <mc:Choice Requires="wps">
             <w:drawing>
-              <wp:anchor distT="0" distB="0" distL="114300" distR="114300" simplePos="0" relativeHeight="251681792" behindDoc="0" locked="0" layoutInCell="1" allowOverlap="1" wp14:anchorId="549E04A1" wp14:editId="4D248089">
+              <wp:anchor distT="0" distB="0" distL="114300" distR="114300" simplePos="0" relativeHeight="251671552" behindDoc="0" locked="0" layoutInCell="1" allowOverlap="1" wp14:anchorId="748398CD" wp14:editId="7789F278">
                 <wp:simplePos x="0" y="0"/>
                 <wp:positionH relativeFrom="column">
-                  <wp:posOffset>3371096</wp:posOffset>
+                  <wp:posOffset>1145272</wp:posOffset>
                 </wp:positionH>
                 <wp:positionV relativeFrom="paragraph">
-                  <wp:posOffset>1425851</wp:posOffset>
+                  <wp:posOffset>74639</wp:posOffset>
                 </wp:positionV>
-                <wp:extent cx="1828800" cy="681486"/>
+                <wp:extent cx="2318385" cy="583894"/>
+                <wp:effectExtent l="0" t="19050" r="81915" b="121285"/>
+                <wp:wrapNone/>
+                <wp:docPr id="18" name="18 Conector curvado"/>
+                <wp:cNvGraphicFramePr/>
+                <a:graphic xmlns:a="http://schemas.openxmlformats.org/drawingml/2006/main">
+                  <a:graphicData uri="http://schemas.microsoft.com/office/word/2010/wordprocessingShape">
+                    <wps:wsp>
+                      <wps:cNvCnPr/>
+                      <wps:spPr>
+                        <a:xfrm>
+                          <a:off x="0" y="0"/>
+                          <a:ext cx="2318385" cy="583894"/>
+                        </a:xfrm>
+                        <a:prstGeom prst="curvedConnector3">
+                          <a:avLst/>
+                        </a:prstGeom>
+                        <a:ln w="28575">
+                          <a:solidFill>
+                            <a:srgbClr val="00B0F0"/>
+                          </a:solidFill>
+                          <a:tailEnd type="arrow"/>
+                        </a:ln>
+                      </wps:spPr>
+                      <wps:style>
+                        <a:lnRef idx="1">
+                          <a:schemeClr val="accent1"/>
+                        </a:lnRef>
+                        <a:fillRef idx="0">
+                          <a:schemeClr val="accent1"/>
+                        </a:fillRef>
+                        <a:effectRef idx="0">
+                          <a:schemeClr val="accent1"/>
+                        </a:effectRef>
+                        <a:fontRef idx="minor">
+                          <a:schemeClr val="tx1"/>
+                        </a:fontRef>
+                      </wps:style>
+                      <wps:bodyPr/>
+                    </wps:wsp>
+                  </a:graphicData>
+                </a:graphic>
+                <wp14:sizeRelH relativeFrom="margin">
+                  <wp14:pctWidth>0</wp14:pctWidth>
+                </wp14:sizeRelH>
+                <wp14:sizeRelV relativeFrom="margin">
+                  <wp14:pctHeight>0</wp14:pctHeight>
+                </wp14:sizeRelV>
+              </wp:anchor>
+            </w:drawing>
+          </mc:Choice>
+          <mc:Fallback>
+            <w:pict>
+              <v:shape id="18 Conector curvado" o:spid="_x0000_s1026" type="#_x0000_t38" style="position:absolute;margin-left:90.2pt;margin-top:5.9pt;width:182.55pt;height:46pt;z-index:251671552;visibility:visible;mso-wrap-style:square;mso-width-percent:0;mso-height-percent:0;mso-wrap-distance-left:9pt;mso-wrap-distance-top:0;mso-wrap-distance-right:9pt;mso-wrap-distance-bottom:0;mso-position-horizontal:absolute;mso-position-horizontal-relative:text;mso-position-vertical:absolute;mso-position-vertical-relative:text;mso-width-percent:0;mso-height-percent:0;mso-width-relative:margin;mso-height-relative:margin" o:gfxdata="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" adj="10800" strokecolor="#00b0f0" strokeweight="2.25pt">
+                <v:stroke endarrow="open"/>
+              </v:shape>
+            </w:pict>
+          </mc:Fallback>
+        </mc:AlternateContent>
+      </w:r>
+      <w:r>
+        <w:rPr>
+          <w:noProof/>
+          <w:lang w:eastAsia="es-MX"/>
+        </w:rPr>
+        <mc:AlternateContent>
+          <mc:Choice Requires="wps">
+            <w:drawing>
+              <wp:anchor distT="0" distB="0" distL="114300" distR="114300" simplePos="0" relativeHeight="251683840" behindDoc="0" locked="0" layoutInCell="1" allowOverlap="1" wp14:anchorId="0227EB7F" wp14:editId="50820B07">
+                <wp:simplePos x="0" y="0"/>
+                <wp:positionH relativeFrom="column">
+                  <wp:posOffset>3618230</wp:posOffset>
+                </wp:positionH>
+                <wp:positionV relativeFrom="paragraph">
+                  <wp:posOffset>318770</wp:posOffset>
+                </wp:positionV>
+                <wp:extent cx="1914525" cy="758825"/>
+                <wp:effectExtent l="0" t="0" r="28575" b="22225"/>
+                <wp:wrapNone/>
+                <wp:docPr id="24" name="24 Rectángulo redondeado"/>
+                <wp:cNvGraphicFramePr/>
+                <a:graphic xmlns:a="http://schemas.openxmlformats.org/drawingml/2006/main">
+                  <a:graphicData uri="http://schemas.microsoft.com/office/word/2010/wordprocessingShape">
+                    <wps:wsp>
+                      <wps:cNvSpPr/>
+                      <wps:spPr>
+                        <a:xfrm>
+                          <a:off x="0" y="0"/>
+                          <a:ext cx="1914525" cy="758825"/>
+                        </a:xfrm>
+                        <a:prstGeom prst="roundRect">
+                          <a:avLst/>
+                        </a:prstGeom>
+                      </wps:spPr>
+                      <wps:style>
+                        <a:lnRef idx="2">
+                          <a:schemeClr val="accent6"/>
+                        </a:lnRef>
+                        <a:fillRef idx="1">
+                          <a:schemeClr val="lt1"/>
+                        </a:fillRef>
+                        <a:effectRef idx="0">
+                          <a:schemeClr val="accent6"/>
+                        </a:effectRef>
+                        <a:fontRef idx="minor">
+                          <a:schemeClr val="dk1"/>
+                        </a:fontRef>
+                      </wps:style>
+                      <wps:txbx>
+                        <w:txbxContent>
+                          <w:p>
+                            <w:pPr>
+                              <w:rPr>
+                                <w:sz w:val="20"/>
+                              </w:rPr>
+                            </w:pPr>
+                            <w:r>
+                              <w:rPr>
+                                <w:sz w:val="20"/>
+                              </w:rPr>
+                              <w:t>Esta es la carpeta que lleva dentro la documentación, imágenes y el programa.</w:t>
+                            </w:r>
+                          </w:p>
+                        </w:txbxContent>
+                      </wps:txbx>
+                      <wps:bodyPr rot="0" spcFirstLastPara="0" vertOverflow="overflow" horzOverflow="overflow" vert="horz" wrap="square" lIns="91440" tIns="45720" rIns="91440" bIns="45720" numCol="1" spcCol="0" rtlCol="0" fromWordArt="0" anchor="ctr" anchorCtr="0" forceAA="0" compatLnSpc="1">
+                        <a:prstTxWarp prst="textNoShape">
+                          <a:avLst/>
+                        </a:prstTxWarp>
+                        <a:noAutofit/>
+                      </wps:bodyPr>
+                    </wps:wsp>
+                  </a:graphicData>
+                </a:graphic>
+                <wp14:sizeRelH relativeFrom="margin">
+                  <wp14:pctWidth>0</wp14:pctWidth>
+                </wp14:sizeRelH>
+                <wp14:sizeRelV relativeFrom="margin">
+                  <wp14:pctHeight>0</wp14:pctHeight>
+                </wp14:sizeRelV>
+              </wp:anchor>
+            </w:drawing>
+          </mc:Choice>
+          <mc:Fallback>
+            <w:pict>
+              <v:roundrect id="24 Rectángulo redondeado" o:spid="_x0000_s1028" style="position:absolute;margin-left:284.9pt;margin-top:25.1pt;width:150.75pt;height:59.75pt;z-index:251683840;visibility:visible;mso-wrap-style:square;mso-width-percent:0;mso-height-percent:0;mso-wrap-distance-left:9pt;mso-wrap-distance-top:0;mso-wrap-distance-right:9pt;mso-wrap-distance-bottom:0;mso-position-horizontal:absolute;mso-position-horizontal-relative:text;mso-position-vertical:absolute;mso-position-vertical-relative:text;mso-width-percent:0;mso-height-percent:0;mso-width-relative:margin;mso-height-relative:margin;v-text-anchor:middle" arcsize="10923f" o:gfxdata="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" fillcolor="white [3201]" strokecolor="#f79646 [3209]" strokeweight="2pt">
+                <v:textbox>
+                  <w:txbxContent>
+                    <w:p>
+                      <w:pPr>
+                        <w:rPr>
+                          <w:sz w:val="20"/>
+                        </w:rPr>
+                      </w:pPr>
+                      <w:r>
+                        <w:rPr>
+                          <w:sz w:val="20"/>
+                        </w:rPr>
+                        <w:t>Esta es la carpeta que lleva dentro la documentación, imágenes y el programa.</w:t>
+                      </w:r>
+                    </w:p>
+                  </w:txbxContent>
+                </v:textbox>
+              </v:roundrect>
+            </w:pict>
+          </mc:Fallback>
+        </mc:AlternateContent>
+      </w:r>
+      <w:r>
+        <w:t>––</w:t>
+      </w:r>
+      <w:r>
+        <w:tab/>
+      </w:r>
+    </w:p>
+    <w:p/>
+    <w:p>
+      <w:r>
+        <w:rPr>
+          <w:noProof/>
+          <w:lang w:eastAsia="es-MX"/>
+        </w:rPr>
+        <mc:AlternateContent>
+          <mc:Choice Requires="wps">
+            <w:drawing>
+              <wp:anchor distT="0" distB="0" distL="114300" distR="114300" simplePos="0" relativeHeight="251692032" behindDoc="0" locked="0" layoutInCell="1" allowOverlap="1" wp14:anchorId="27EDE59C" wp14:editId="6C8E68E3">
+                <wp:simplePos x="0" y="0"/>
+                <wp:positionH relativeFrom="column">
+                  <wp:posOffset>1078865</wp:posOffset>
+                </wp:positionH>
+                <wp:positionV relativeFrom="paragraph">
+                  <wp:posOffset>78105</wp:posOffset>
+                </wp:positionV>
+                <wp:extent cx="2338705" cy="1862455"/>
+                <wp:effectExtent l="0" t="19050" r="42545" b="118745"/>
+                <wp:wrapNone/>
+                <wp:docPr id="28" name="28 Conector curvado"/>
+                <wp:cNvGraphicFramePr/>
+                <a:graphic xmlns:a="http://schemas.openxmlformats.org/drawingml/2006/main">
+                  <a:graphicData uri="http://schemas.microsoft.com/office/word/2010/wordprocessingShape">
+                    <wps:wsp>
+                      <wps:cNvCnPr/>
+                      <wps:spPr>
+                        <a:xfrm>
+                          <a:off x="0" y="0"/>
+                          <a:ext cx="2338705" cy="1862455"/>
+                        </a:xfrm>
+                        <a:prstGeom prst="curvedConnector3">
+                          <a:avLst>
+                            <a:gd name="adj1" fmla="val 50000"/>
+                          </a:avLst>
+                        </a:prstGeom>
+                        <a:ln w="28575">
+                          <a:solidFill>
+                            <a:srgbClr val="00B0F0"/>
+                          </a:solidFill>
+                          <a:tailEnd type="arrow"/>
+                        </a:ln>
+                      </wps:spPr>
+                      <wps:style>
+                        <a:lnRef idx="1">
+                          <a:schemeClr val="accent1"/>
+                        </a:lnRef>
+                        <a:fillRef idx="0">
+                          <a:schemeClr val="accent1"/>
+                        </a:fillRef>
+                        <a:effectRef idx="0">
+                          <a:schemeClr val="accent1"/>
+                        </a:effectRef>
+                        <a:fontRef idx="minor">
+                          <a:schemeClr val="tx1"/>
+                        </a:fontRef>
+                      </wps:style>
+                      <wps:bodyPr/>
+                    </wps:wsp>
+                  </a:graphicData>
+                </a:graphic>
+                <wp14:sizeRelH relativeFrom="margin">
+                  <wp14:pctWidth>0</wp14:pctWidth>
+                </wp14:sizeRelH>
+                <wp14:sizeRelV relativeFrom="margin">
+                  <wp14:pctHeight>0</wp14:pctHeight>
+                </wp14:sizeRelV>
+              </wp:anchor>
+            </w:drawing>
+          </mc:Choice>
+          <mc:Fallback>
+            <w:pict>
+              <v:shape id="28 Conector curvado" o:spid="_x0000_s1026" type="#_x0000_t38" style="position:absolute;margin-left:84.95pt;margin-top:6.15pt;width:184.15pt;height:146.65pt;z-index:251692032;visibility:visible;mso-wrap-style:square;mso-width-percent:0;mso-height-percent:0;mso-wrap-distance-left:9pt;mso-wrap-distance-top:0;mso-wrap-distance-right:9pt;mso-wrap-distance-bottom:0;mso-position-horizontal:absolute;mso-position-horizontal-relative:text;mso-position-vertical:absolute;mso-position-vertical-relative:text;mso-width-percent:0;mso-height-percent:0;mso-width-relative:margin;mso-height-relative:margin" o:gfxdata="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" adj="10800" strokecolor="#00b0f0" strokeweight="2.25pt">
+                <v:stroke endarrow="open"/>
+              </v:shape>
+            </w:pict>
+          </mc:Fallback>
+        </mc:AlternateContent>
+      </w:r>
+    </w:p>
+    <w:p/>
+    <w:p>
+      <w:r>
+        <w:rPr>
+          <w:noProof/>
+          <w:lang w:eastAsia="es-MX"/>
+        </w:rPr>
+        <mc:AlternateContent>
+          <mc:Choice Requires="wps">
+            <w:drawing>
+              <wp:anchor distT="0" distB="0" distL="114300" distR="114300" simplePos="0" relativeHeight="251685888" behindDoc="0" locked="0" layoutInCell="1" allowOverlap="1" wp14:anchorId="2E5AB6CA" wp14:editId="692333A1">
+                <wp:simplePos x="0" y="0"/>
+                <wp:positionH relativeFrom="column">
+                  <wp:posOffset>3767455</wp:posOffset>
+                </wp:positionH>
+                <wp:positionV relativeFrom="paragraph">
+                  <wp:posOffset>52675</wp:posOffset>
+                </wp:positionV>
+                <wp:extent cx="1759585" cy="689610"/>
+                <wp:effectExtent l="0" t="0" r="12065" b="15240"/>
+                <wp:wrapNone/>
+                <wp:docPr id="25" name="25 Rectángulo redondeado"/>
+                <wp:cNvGraphicFramePr/>
+                <a:graphic xmlns:a="http://schemas.openxmlformats.org/drawingml/2006/main">
+                  <a:graphicData uri="http://schemas.microsoft.com/office/word/2010/wordprocessingShape">
+                    <wps:wsp>
+                      <wps:cNvSpPr/>
+                      <wps:spPr>
+                        <a:xfrm>
+                          <a:off x="0" y="0"/>
+                          <a:ext cx="1759585" cy="689610"/>
+                        </a:xfrm>
+                        <a:prstGeom prst="roundRect">
+                          <a:avLst/>
+                        </a:prstGeom>
+                      </wps:spPr>
+                      <wps:style>
+                        <a:lnRef idx="2">
+                          <a:schemeClr val="accent6"/>
+                        </a:lnRef>
+                        <a:fillRef idx="1">
+                          <a:schemeClr val="lt1"/>
+                        </a:fillRef>
+                        <a:effectRef idx="0">
+                          <a:schemeClr val="accent6"/>
+                        </a:effectRef>
+                        <a:fontRef idx="minor">
+                          <a:schemeClr val="dk1"/>
+                        </a:fontRef>
+                      </wps:style>
+                      <wps:txbx>
+                        <w:txbxContent>
+                          <w:p>
+                            <w:pPr>
+                              <w:rPr>
+                                <w:sz w:val="20"/>
+                              </w:rPr>
+                            </w:pPr>
+                            <w:r>
+                              <w:rPr>
+                                <w:sz w:val="20"/>
+                              </w:rPr>
+                              <w:t xml:space="preserve">Esta es la carpeta donde se encuentra solo un archivo en formato </w:t>
+                            </w:r>
+                            <w:proofErr w:type="spellStart"/>
+                            <w:r>
+                              <w:rPr>
+                                <w:sz w:val="20"/>
+                              </w:rPr>
+                              <w:t>pdf</w:t>
+                            </w:r>
+                            <w:proofErr w:type="spellEnd"/>
+                            <w:r>
+                              <w:rPr>
+                                <w:sz w:val="20"/>
+                              </w:rPr>
+                              <w:t>.</w:t>
+                            </w:r>
+                          </w:p>
+                        </w:txbxContent>
+                      </wps:txbx>
+                      <wps:bodyPr rot="0" spcFirstLastPara="0" vertOverflow="overflow" horzOverflow="overflow" vert="horz" wrap="square" lIns="91440" tIns="45720" rIns="91440" bIns="45720" numCol="1" spcCol="0" rtlCol="0" fromWordArt="0" anchor="ctr" anchorCtr="0" forceAA="0" compatLnSpc="1">
+                        <a:prstTxWarp prst="textNoShape">
+                          <a:avLst/>
+                        </a:prstTxWarp>
+                        <a:noAutofit/>
+                      </wps:bodyPr>
+                    </wps:wsp>
+                  </a:graphicData>
+                </a:graphic>
+                <wp14:sizeRelH relativeFrom="margin">
+                  <wp14:pctWidth>0</wp14:pctWidth>
+                </wp14:sizeRelH>
+                <wp14:sizeRelV relativeFrom="margin">
+                  <wp14:pctHeight>0</wp14:pctHeight>
+                </wp14:sizeRelV>
+              </wp:anchor>
+            </w:drawing>
+          </mc:Choice>
+          <mc:Fallback>
+            <w:pict>
+              <v:roundrect id="25 Rectángulo redondeado" o:spid="_x0000_s1029" style="position:absolute;margin-left:296.65pt;margin-top:4.15pt;width:138.55pt;height:54.3pt;z-index:251685888;visibility:visible;mso-wrap-style:square;mso-width-percent:0;mso-height-percent:0;mso-wrap-distance-left:9pt;mso-wrap-distance-top:0;mso-wrap-distance-right:9pt;mso-wrap-distance-bottom:0;mso-position-horizontal:absolute;mso-position-horizontal-relative:text;mso-position-vertical:absolute;mso-position-vertical-relative:text;mso-width-percent:0;mso-height-percent:0;mso-width-relative:margin;mso-height-relative:margin;v-text-anchor:middle" arcsize="10923f" o:gfxdata="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" fillcolor="white [3201]" strokecolor="#f79646 [3209]" strokeweight="2pt">
+                <v:textbox>
+                  <w:txbxContent>
+                    <w:p>
+                      <w:pPr>
+                        <w:rPr>
+                          <w:sz w:val="20"/>
+                        </w:rPr>
+                      </w:pPr>
+                      <w:r>
+                        <w:rPr>
+                          <w:sz w:val="20"/>
+                        </w:rPr>
+                        <w:t xml:space="preserve">Esta es la carpeta donde se encuentra solo un archivo en formato </w:t>
+                      </w:r>
+                      <w:proofErr w:type="spellStart"/>
+                      <w:r>
+                        <w:rPr>
+                          <w:sz w:val="20"/>
+                        </w:rPr>
+                        <w:t>pdf</w:t>
+                      </w:r>
+                      <w:proofErr w:type="spellEnd"/>
+                      <w:r>
+                        <w:rPr>
+                          <w:sz w:val="20"/>
+                        </w:rPr>
+                        <w:t>.</w:t>
+                      </w:r>
+                    </w:p>
+                  </w:txbxContent>
+                </v:textbox>
+              </v:roundrect>
+            </w:pict>
+          </mc:Fallback>
+        </mc:AlternateContent>
+      </w:r>
+    </w:p>
+    <w:p/>
+    <w:p>
+      <w:r>
+        <w:rPr>
+          <w:noProof/>
+          <w:lang w:eastAsia="es-MX"/>
+        </w:rPr>
+        <mc:AlternateContent>
+          <mc:Choice Requires="wps">
+            <w:drawing>
+              <wp:anchor distT="0" distB="0" distL="114300" distR="114300" simplePos="0" relativeHeight="251689984" behindDoc="0" locked="0" layoutInCell="1" allowOverlap="1" wp14:anchorId="068095F0" wp14:editId="0E04C1A0">
+                <wp:simplePos x="0" y="0"/>
+                <wp:positionH relativeFrom="column">
+                  <wp:posOffset>759460</wp:posOffset>
+                </wp:positionH>
+                <wp:positionV relativeFrom="paragraph">
+                  <wp:posOffset>240030</wp:posOffset>
+                </wp:positionV>
+                <wp:extent cx="2850515" cy="1263650"/>
+                <wp:effectExtent l="0" t="19050" r="26035" b="127000"/>
+                <wp:wrapNone/>
+                <wp:docPr id="27" name="27 Conector curvado"/>
+                <wp:cNvGraphicFramePr/>
+                <a:graphic xmlns:a="http://schemas.openxmlformats.org/drawingml/2006/main">
+                  <a:graphicData uri="http://schemas.microsoft.com/office/word/2010/wordprocessingShape">
+                    <wps:wsp>
+                      <wps:cNvCnPr/>
+                      <wps:spPr>
+                        <a:xfrm>
+                          <a:off x="0" y="0"/>
+                          <a:ext cx="2850515" cy="1263650"/>
+                        </a:xfrm>
+                        <a:prstGeom prst="curvedConnector3">
+                          <a:avLst>
+                            <a:gd name="adj1" fmla="val 50000"/>
+                          </a:avLst>
+                        </a:prstGeom>
+                        <a:ln w="28575">
+                          <a:solidFill>
+                            <a:srgbClr val="00B0F0"/>
+                          </a:solidFill>
+                          <a:tailEnd type="arrow"/>
+                        </a:ln>
+                      </wps:spPr>
+                      <wps:style>
+                        <a:lnRef idx="1">
+                          <a:schemeClr val="accent1"/>
+                        </a:lnRef>
+                        <a:fillRef idx="0">
+                          <a:schemeClr val="accent1"/>
+                        </a:fillRef>
+                        <a:effectRef idx="0">
+                          <a:schemeClr val="accent1"/>
+                        </a:effectRef>
+                        <a:fontRef idx="minor">
+                          <a:schemeClr val="tx1"/>
+                        </a:fontRef>
+                      </wps:style>
+                      <wps:bodyPr/>
+                    </wps:wsp>
+                  </a:graphicData>
+                </a:graphic>
+                <wp14:sizeRelH relativeFrom="margin">
+                  <wp14:pctWidth>0</wp14:pctWidth>
+                </wp14:sizeRelH>
+                <wp14:sizeRelV relativeFrom="margin">
+                  <wp14:pctHeight>0</wp14:pctHeight>
+                </wp14:sizeRelV>
+              </wp:anchor>
+            </w:drawing>
+          </mc:Choice>
+          <mc:Fallback>
+            <w:pict>
+              <v:shape id="27 Conector curvado" o:spid="_x0000_s1026" type="#_x0000_t38" style="position:absolute;margin-left:59.8pt;margin-top:18.9pt;width:224.45pt;height:99.5pt;z-index:251689984;visibility:visible;mso-wrap-style:square;mso-width-percent:0;mso-height-percent:0;mso-wrap-distance-left:9pt;mso-wrap-distance-top:0;mso-wrap-distance-right:9pt;mso-wrap-distance-bottom:0;mso-position-horizontal:absolute;mso-position-horizontal-relative:text;mso-position-vertical:absolute;mso-position-vertical-relative:text;mso-width-percent:0;mso-height-percent:0;mso-width-relative:margin;mso-height-relative:margin" o:gfxdata="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" adj="10800" strokecolor="#00b0f0" strokeweight="2.25pt">
+                <v:stroke endarrow="open"/>
+              </v:shape>
+            </w:pict>
+          </mc:Fallback>
+        </mc:AlternateContent>
+      </w:r>
+      <w:r>
+        <w:rPr>
+          <w:noProof/>
+          <w:lang w:eastAsia="es-MX"/>
+        </w:rPr>
+        <mc:AlternateContent>
+          <mc:Choice Requires="wps">
+            <w:drawing>
+              <wp:anchor distT="0" distB="0" distL="114300" distR="114300" simplePos="0" relativeHeight="251679744" behindDoc="0" locked="0" layoutInCell="1" allowOverlap="1" wp14:anchorId="6784DBC2" wp14:editId="6EEF8A00">
+                <wp:simplePos x="0" y="0"/>
+                <wp:positionH relativeFrom="column">
+                  <wp:posOffset>3459480</wp:posOffset>
+                </wp:positionH>
+                <wp:positionV relativeFrom="paragraph">
+                  <wp:posOffset>236855</wp:posOffset>
+                </wp:positionV>
+                <wp:extent cx="1578610" cy="681355"/>
+                <wp:effectExtent l="0" t="0" r="21590" b="23495"/>
+                <wp:wrapNone/>
+                <wp:docPr id="22" name="22 Rectángulo redondeado"/>
+                <wp:cNvGraphicFramePr/>
+                <a:graphic xmlns:a="http://schemas.openxmlformats.org/drawingml/2006/main">
+                  <a:graphicData uri="http://schemas.microsoft.com/office/word/2010/wordprocessingShape">
+                    <wps:wsp>
+                      <wps:cNvSpPr/>
+                      <wps:spPr>
+                        <a:xfrm>
+                          <a:off x="0" y="0"/>
+                          <a:ext cx="1578610" cy="681355"/>
+                        </a:xfrm>
+                        <a:prstGeom prst="roundRect">
+                          <a:avLst/>
+                        </a:prstGeom>
+                      </wps:spPr>
+                      <wps:style>
+                        <a:lnRef idx="2">
+                          <a:schemeClr val="accent6"/>
+                        </a:lnRef>
+                        <a:fillRef idx="1">
+                          <a:schemeClr val="lt1"/>
+                        </a:fillRef>
+                        <a:effectRef idx="0">
+                          <a:schemeClr val="accent6"/>
+                        </a:effectRef>
+                        <a:fontRef idx="minor">
+                          <a:schemeClr val="dk1"/>
+                        </a:fontRef>
+                      </wps:style>
+                      <wps:txbx>
+                        <w:txbxContent>
+                          <w:p>
+                            <w:r>
+                              <w:rPr>
+                                <w:sz w:val="20"/>
+                              </w:rPr>
+                              <w:t xml:space="preserve">Esta es la carpeta donde se encuentran todas las imágenes usadas en el </w:t>
+                            </w:r>
+                            <w:r>
+                              <w:t>programa</w:t>
+                            </w:r>
+                          </w:p>
+                        </w:txbxContent>
+                      </wps:txbx>
+                      <wps:bodyPr rot="0" spcFirstLastPara="0" vertOverflow="overflow" horzOverflow="overflow" vert="horz" wrap="square" lIns="91440" tIns="45720" rIns="91440" bIns="45720" numCol="1" spcCol="0" rtlCol="0" fromWordArt="0" anchor="ctr" anchorCtr="0" forceAA="0" compatLnSpc="1">
+                        <a:prstTxWarp prst="textNoShape">
+                          <a:avLst/>
+                        </a:prstTxWarp>
+                        <a:noAutofit/>
+                      </wps:bodyPr>
+                    </wps:wsp>
+                  </a:graphicData>
+                </a:graphic>
+                <wp14:sizeRelH relativeFrom="margin">
+                  <wp14:pctWidth>0</wp14:pctWidth>
+                </wp14:sizeRelH>
+                <wp14:sizeRelV relativeFrom="margin">
+                  <wp14:pctHeight>0</wp14:pctHeight>
+                </wp14:sizeRelV>
+              </wp:anchor>
+            </w:drawing>
+          </mc:Choice>
+          <mc:Fallback>
+            <w:pict>
+              <v:roundrect id="22 Rectángulo redondeado" o:spid="_x0000_s1030" style="position:absolute;margin-left:272.4pt;margin-top:18.65pt;width:124.3pt;height:53.65pt;z-index:251679744;visibility:visible;mso-wrap-style:square;mso-width-percent:0;mso-height-percent:0;mso-wrap-distance-left:9pt;mso-wrap-distance-top:0;mso-wrap-distance-right:9pt;mso-wrap-distance-bottom:0;mso-position-horizontal:absolute;mso-position-horizontal-relative:text;mso-position-vertical:absolute;mso-position-vertical-relative:text;mso-width-percent:0;mso-height-percent:0;mso-width-relative:margin;mso-height-relative:margin;v-text-anchor:middle" arcsize="10923f" o:gfxdata="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" fillcolor="white [3201]" strokecolor="#f79646 [3209]" strokeweight="2pt">
+                <v:textbox>
+                  <w:txbxContent>
+                    <w:p>
+                      <w:r>
+                        <w:rPr>
+                          <w:sz w:val="20"/>
+                        </w:rPr>
+                        <w:t xml:space="preserve">Esta es la carpeta donde se encuentran todas las imágenes usadas en el </w:t>
+                      </w:r>
+                      <w:r>
+                        <w:t>programa</w:t>
+                      </w:r>
+                    </w:p>
+                  </w:txbxContent>
+                </v:textbox>
+              </v:roundrect>
+            </w:pict>
+          </mc:Fallback>
+        </mc:AlternateContent>
+      </w:r>
+    </w:p>
+    <w:p/>
+    <w:p/>
+    <w:p>
+      <w:r>
+        <w:rPr>
+          <w:noProof/>
+          <w:lang w:eastAsia="es-MX"/>
+        </w:rPr>
+        <mc:AlternateContent>
+          <mc:Choice Requires="wps">
+            <w:drawing>
+              <wp:anchor distT="0" distB="0" distL="114300" distR="114300" simplePos="0" relativeHeight="251681792" behindDoc="0" locked="0" layoutInCell="1" allowOverlap="1" wp14:anchorId="768E0ABF" wp14:editId="423F3F31">
+                <wp:simplePos x="0" y="0"/>
+                <wp:positionH relativeFrom="column">
+                  <wp:posOffset>3705217</wp:posOffset>
+                </wp:positionH>
+                <wp:positionV relativeFrom="paragraph">
+                  <wp:posOffset>224155</wp:posOffset>
+                </wp:positionV>
+                <wp:extent cx="1828800" cy="681355"/>
                 <wp:effectExtent l="0" t="0" r="19050" b="23495"/>
                 <wp:wrapNone/>
                 <wp:docPr id="23" name="23 Rectángulo redondeado"/>
@@ -1651,7 +1816,7 @@
                       <wps:spPr>
                         <a:xfrm>
                           <a:off x="0" y="0"/>
-                          <a:ext cx="1828800" cy="681486"/>
+                          <a:ext cx="1828800" cy="681355"/>
                         </a:xfrm>
                         <a:prstGeom prst="roundRect">
                           <a:avLst/>
@@ -1685,16 +1850,10 @@
                                 <w:sz w:val="20"/>
                                 <w:szCs w:val="20"/>
                               </w:rPr>
-                              <w:t>Este es la carpeta que incluye todos los códigos y ventanas del programa</w:t>
-                            </w:r>
-                            <w:r>
-                              <w:rPr>
-                                <w:sz w:val="20"/>
-                                <w:szCs w:val="20"/>
-                              </w:rPr>
-                              <w:t>.</w:t>
+                              <w:t>Este es la carpeta que incluye todos los códigos y ventanas del programa.</w:t>
                             </w:r>
                           </w:p>
+                          <w:p/>
                         </w:txbxContent>
                       </wps:txbx>
                       <wps:bodyPr rot="0" spcFirstLastPara="0" vertOverflow="overflow" horzOverflow="overflow" vert="horz" wrap="square" lIns="91440" tIns="45720" rIns="91440" bIns="45720" numCol="1" spcCol="0" rtlCol="0" fromWordArt="0" anchor="ctr" anchorCtr="0" forceAA="0" compatLnSpc="1">
@@ -1717,7 +1876,7 @@
           </mc:Choice>
           <mc:Fallback>
             <w:pict>
-              <v:roundrect id="23 Rectángulo redondeado" o:spid="_x0000_s1030" style="position:absolute;margin-left:265.45pt;margin-top:112.25pt;width:2in;height:53.65pt;z-index:251681792;visibility:visible;mso-wrap-style:square;mso-width-percent:0;mso-height-percent:0;mso-wrap-distance-left:9pt;mso-wrap-distance-top:0;mso-wrap-distance-right:9pt;mso-wrap-distance-bottom:0;mso-position-horizontal:absolute;mso-position-horizontal-relative:text;mso-position-vertical:absolute;mso-position-vertical-relative:text;mso-width-percent:0;mso-height-percent:0;mso-width-relative:margin;mso-height-relative:margin;v-text-anchor:middle" arcsize="10923f" o:gfxdata="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" fillcolor="white [3201]" strokecolor="#f79646 [3209]" strokeweight="2pt">
+              <v:roundrect id="23 Rectángulo redondeado" o:spid="_x0000_s1031" style="position:absolute;margin-left:291.75pt;margin-top:17.65pt;width:2in;height:53.65pt;z-index:251681792;visibility:visible;mso-wrap-style:square;mso-width-percent:0;mso-height-percent:0;mso-wrap-distance-left:9pt;mso-wrap-distance-top:0;mso-wrap-distance-right:9pt;mso-wrap-distance-bottom:0;mso-position-horizontal:absolute;mso-position-horizontal-relative:text;mso-position-vertical:absolute;mso-position-vertical-relative:text;mso-width-percent:0;mso-height-percent:0;mso-width-relative:margin;mso-height-relative:margin;v-text-anchor:middle" arcsize="10923f" o:gfxdata="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" fillcolor="white [3201]" strokecolor="#f79646 [3209]" strokeweight="2pt">
                 <v:textbox>
                   <w:txbxContent>
                     <w:p>
@@ -1732,16 +1891,10 @@
                           <w:sz w:val="20"/>
                           <w:szCs w:val="20"/>
                         </w:rPr>
-                        <w:t>Este es la carpeta que incluye todos los códigos y ventanas del programa</w:t>
-                      </w:r>
-                      <w:r>
-                        <w:rPr>
-                          <w:sz w:val="20"/>
-                          <w:szCs w:val="20"/>
-                        </w:rPr>
-                        <w:t>.</w:t>
+                        <w:t>Este es la carpeta que incluye todos los códigos y ventanas del programa.</w:t>
                       </w:r>
                     </w:p>
+                    <w:p/>
                   </w:txbxContent>
                 </v:textbox>
               </v:roundrect>
@@ -1749,81 +1902,74 @@
           </mc:Fallback>
         </mc:AlternateContent>
       </w:r>
+    </w:p>
+    <w:p/>
+    <w:p/>
+    <w:p/>
+    <w:p/>
+    <w:p/>
+    <w:p/>
+    <w:p/>
+    <w:p/>
+    <w:p/>
+    <w:p/>
+    <w:p/>
+    <w:p/>
+    <w:p>
       <w:r>
         <w:rPr>
           <w:noProof/>
           <w:lang w:eastAsia="es-MX"/>
         </w:rPr>
+        <w:lastRenderedPageBreak/>
         <mc:AlternateContent>
           <mc:Choice Requires="wps">
             <w:drawing>
-              <wp:anchor distT="0" distB="0" distL="114300" distR="114300" simplePos="0" relativeHeight="251679744" behindDoc="0" locked="0" layoutInCell="1" allowOverlap="1" wp14:anchorId="0C63DEC4" wp14:editId="6E65B441">
+              <wp:anchor distT="0" distB="0" distL="114300" distR="114300" simplePos="0" relativeHeight="251717632" behindDoc="0" locked="0" layoutInCell="1" allowOverlap="1" wp14:anchorId="23318153" wp14:editId="3D3B01E7">
                 <wp:simplePos x="0" y="0"/>
                 <wp:positionH relativeFrom="column">
-                  <wp:posOffset>3526227</wp:posOffset>
+                  <wp:posOffset>2555240</wp:posOffset>
                 </wp:positionH>
                 <wp:positionV relativeFrom="paragraph">
-                  <wp:posOffset>622995</wp:posOffset>
+                  <wp:posOffset>8259445</wp:posOffset>
                 </wp:positionV>
-                <wp:extent cx="1578634" cy="681487"/>
-                <wp:effectExtent l="0" t="0" r="21590" b="23495"/>
+                <wp:extent cx="561340" cy="5565140"/>
+                <wp:effectExtent l="12700" t="6350" r="22860" b="22860"/>
                 <wp:wrapNone/>
-                <wp:docPr id="22" name="22 Rectángulo redondeado"/>
+                <wp:docPr id="20" name="20 Abrir llave"/>
                 <wp:cNvGraphicFramePr/>
                 <a:graphic xmlns:a="http://schemas.openxmlformats.org/drawingml/2006/main">
                   <a:graphicData uri="http://schemas.microsoft.com/office/word/2010/wordprocessingShape">
                     <wps:wsp>
                       <wps:cNvSpPr/>
                       <wps:spPr>
-                        <a:xfrm>
+                        <a:xfrm rot="16200000">
                           <a:off x="0" y="0"/>
-                          <a:ext cx="1578634" cy="681487"/>
+                          <a:ext cx="561340" cy="5565140"/>
                         </a:xfrm>
-                        <a:prstGeom prst="roundRect">
+                        <a:prstGeom prst="leftBrace">
                           <a:avLst/>
                         </a:prstGeom>
+                        <a:ln w="28575">
+                          <a:solidFill>
+                            <a:srgbClr val="00B0F0"/>
+                          </a:solidFill>
+                        </a:ln>
                       </wps:spPr>
                       <wps:style>
-                        <a:lnRef idx="2">
-                          <a:schemeClr val="accent6"/>
+                        <a:lnRef idx="1">
+                          <a:schemeClr val="accent1"/>
                         </a:lnRef>
-                        <a:fillRef idx="1">
-                          <a:schemeClr val="lt1"/>
+                        <a:fillRef idx="0">
+                          <a:schemeClr val="accent1"/>
                         </a:fillRef>
                         <a:effectRef idx="0">
-                          <a:schemeClr val="accent6"/>
+                          <a:schemeClr val="accent1"/>
                         </a:effectRef>
                         <a:fontRef idx="minor">
-                          <a:schemeClr val="dk1"/>
+                          <a:schemeClr val="tx1"/>
                         </a:fontRef>
                       </wps:style>
-                      <wps:txbx>
-                        <w:txbxContent>
-                          <w:p>
-                            <w:r>
-                              <w:rPr>
-                                <w:sz w:val="20"/>
-                              </w:rPr>
-                              <w:t xml:space="preserve">Esta es la carpeta donde se encuentran </w:t>
-                            </w:r>
-                            <w:r>
-                              <w:rPr>
-                                <w:sz w:val="20"/>
-                              </w:rPr>
-                              <w:t>todas</w:t>
-                            </w:r>
-                            <w:r>
-                              <w:rPr>
-                                <w:sz w:val="20"/>
-                              </w:rPr>
-                              <w:t xml:space="preserve"> las imágenes usadas en el </w:t>
-                            </w:r>
-                            <w:r>
-                              <w:t>programa</w:t>
-                            </w:r>
-                          </w:p>
-                        </w:txbxContent>
-                      </wps:txbx>
                       <wps:bodyPr rot="0" spcFirstLastPara="0" vertOverflow="overflow" horzOverflow="overflow" vert="horz" wrap="square" lIns="91440" tIns="45720" rIns="91440" bIns="45720" numCol="1" spcCol="0" rtlCol="0" fromWordArt="0" anchor="ctr" anchorCtr="0" forceAA="0" compatLnSpc="1">
                         <a:prstTxWarp prst="textNoShape">
                           <a:avLst/>
@@ -1844,85 +1990,340 @@
           </mc:Choice>
           <mc:Fallback>
             <w:pict>
-              <v:roundrect id="22 Rectángulo redondeado" o:spid="_x0000_s1031" style="position:absolute;margin-left:277.65pt;margin-top:49.05pt;width:124.3pt;height:53.65pt;z-index:251679744;visibility:visible;mso-wrap-style:square;mso-width-percent:0;mso-height-percent:0;mso-wrap-distance-left:9pt;mso-wrap-distance-top:0;mso-wrap-distance-right:9pt;mso-wrap-distance-bottom:0;mso-position-horizontal:absolute;mso-position-horizontal-relative:text;mso-position-vertical:absolute;mso-position-vertical-relative:text;mso-width-percent:0;mso-height-percent:0;mso-width-relative:margin;mso-height-relative:margin;v-text-anchor:middle" arcsize="10923f" o:gfxdata="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" fillcolor="white [3201]" strokecolor="#f79646 [3209]" strokeweight="2pt">
-                <v:textbox>
-                  <w:txbxContent>
-                    <w:p>
-                      <w:r>
-                        <w:rPr>
-                          <w:sz w:val="20"/>
-                        </w:rPr>
-                        <w:t xml:space="preserve">Esta es la carpeta donde se encuentran </w:t>
-                      </w:r>
-                      <w:r>
-                        <w:rPr>
-                          <w:sz w:val="20"/>
-                        </w:rPr>
-                        <w:t>todas</w:t>
-                      </w:r>
-                      <w:r>
-                        <w:rPr>
-                          <w:sz w:val="20"/>
-                        </w:rPr>
-                        <w:t xml:space="preserve"> las imágenes usadas en el </w:t>
-                      </w:r>
-                      <w:r>
-                        <w:t>programa</w:t>
-                      </w:r>
-                    </w:p>
-                  </w:txbxContent>
-                </v:textbox>
-              </v:roundrect>
+              <v:shape id="20 Abrir llave" o:spid="_x0000_s1026" type="#_x0000_t87" style="position:absolute;margin-left:201.2pt;margin-top:650.35pt;width:44.2pt;height:438.2pt;rotation:-90;z-index:251717632;visibility:visible;mso-wrap-style:square;mso-width-percent:0;mso-height-percent:0;mso-wrap-distance-left:9pt;mso-wrap-distance-top:0;mso-wrap-distance-right:9pt;mso-wrap-distance-bottom:0;mso-position-horizontal:absolute;mso-position-horizontal-relative:text;mso-position-vertical:absolute;mso-position-vertical-relative:text;mso-width-percent:0;mso-height-percent:0;mso-width-relative:margin;mso-height-relative:margin;v-text-anchor:middle" o:gfxdata="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" adj="182" strokecolor="#00b0f0" strokeweight="2.25pt"/>
             </w:pict>
           </mc:Fallback>
         </mc:AlternateContent>
       </w:r>
       <w:r>
-        <w:t>––</w:t>
-      </w:r>
-      <w:r>
-        <w:tab/>
-      </w:r>
-    </w:p>
-    <w:p/>
-    <w:p/>
-    <w:p/>
-    <w:p/>
-    <w:p/>
-    <w:p/>
-    <w:p/>
-    <w:p/>
-    <w:p/>
-    <w:p/>
-    <w:p/>
-    <w:p/>
-    <w:p/>
-    <w:p/>
-    <w:p/>
-    <w:p/>
-    <w:p/>
-    <w:p/>
-    <w:p/>
-    <w:p/>
-    <w:p/>
-    <w:p/>
-    <w:p>
-      <w:pPr>
         <w:rPr>
           <w:noProof/>
           <w:lang w:eastAsia="es-MX"/>
         </w:rPr>
-      </w:pPr>
-      <w:r>
-        <w:rPr>
-          <w:noProof/>
-          <w:lang w:eastAsia="es-MX"/>
-        </w:rPr>
-        <w:lastRenderedPageBreak/>
         <mc:AlternateContent>
           <mc:Choice Requires="wps">
             <w:drawing>
-              <wp:anchor distT="0" distB="0" distL="114300" distR="114300" simplePos="0" relativeHeight="251695104" behindDoc="0" locked="0" layoutInCell="1" allowOverlap="1" wp14:anchorId="16991F7C" wp14:editId="0B599797">
+              <wp:anchor distT="0" distB="0" distL="114300" distR="114300" simplePos="0" relativeHeight="251715584" behindDoc="0" locked="0" layoutInCell="1" allowOverlap="1" wp14:anchorId="1BC4CFF7" wp14:editId="686AF06C">
+                <wp:simplePos x="0" y="0"/>
+                <wp:positionH relativeFrom="column">
+                  <wp:posOffset>2555240</wp:posOffset>
+                </wp:positionH>
+                <wp:positionV relativeFrom="paragraph">
+                  <wp:posOffset>8094345</wp:posOffset>
+                </wp:positionV>
+                <wp:extent cx="561340" cy="5563870"/>
+                <wp:effectExtent l="13335" t="5715" r="23495" b="23495"/>
+                <wp:wrapNone/>
+                <wp:docPr id="19" name="19 Abrir llave"/>
+                <wp:cNvGraphicFramePr/>
+                <a:graphic xmlns:a="http://schemas.openxmlformats.org/drawingml/2006/main">
+                  <a:graphicData uri="http://schemas.microsoft.com/office/word/2010/wordprocessingShape">
+                    <wps:wsp>
+                      <wps:cNvSpPr/>
+                      <wps:spPr>
+                        <a:xfrm rot="16200000">
+                          <a:off x="0" y="0"/>
+                          <a:ext cx="561340" cy="5563870"/>
+                        </a:xfrm>
+                        <a:prstGeom prst="leftBrace">
+                          <a:avLst/>
+                        </a:prstGeom>
+                        <a:ln w="28575">
+                          <a:solidFill>
+                            <a:srgbClr val="00B0F0"/>
+                          </a:solidFill>
+                        </a:ln>
+                      </wps:spPr>
+                      <wps:style>
+                        <a:lnRef idx="1">
+                          <a:schemeClr val="accent1"/>
+                        </a:lnRef>
+                        <a:fillRef idx="0">
+                          <a:schemeClr val="accent1"/>
+                        </a:fillRef>
+                        <a:effectRef idx="0">
+                          <a:schemeClr val="accent1"/>
+                        </a:effectRef>
+                        <a:fontRef idx="minor">
+                          <a:schemeClr val="tx1"/>
+                        </a:fontRef>
+                      </wps:style>
+                      <wps:bodyPr rot="0" spcFirstLastPara="0" vertOverflow="overflow" horzOverflow="overflow" vert="horz" wrap="square" lIns="91440" tIns="45720" rIns="91440" bIns="45720" numCol="1" spcCol="0" rtlCol="0" fromWordArt="0" anchor="ctr" anchorCtr="0" forceAA="0" compatLnSpc="1">
+                        <a:prstTxWarp prst="textNoShape">
+                          <a:avLst/>
+                        </a:prstTxWarp>
+                        <a:noAutofit/>
+                      </wps:bodyPr>
+                    </wps:wsp>
+                  </a:graphicData>
+                </a:graphic>
+                <wp14:sizeRelH relativeFrom="margin">
+                  <wp14:pctWidth>0</wp14:pctWidth>
+                </wp14:sizeRelH>
+                <wp14:sizeRelV relativeFrom="margin">
+                  <wp14:pctHeight>0</wp14:pctHeight>
+                </wp14:sizeRelV>
+              </wp:anchor>
+            </w:drawing>
+          </mc:Choice>
+          <mc:Fallback>
+            <w:pict>
+              <v:shape id="19 Abrir llave" o:spid="_x0000_s1026" type="#_x0000_t87" style="position:absolute;margin-left:201.2pt;margin-top:637.35pt;width:44.2pt;height:438.1pt;rotation:-90;z-index:251715584;visibility:visible;mso-wrap-style:square;mso-width-percent:0;mso-height-percent:0;mso-wrap-distance-left:9pt;mso-wrap-distance-top:0;mso-wrap-distance-right:9pt;mso-wrap-distance-bottom:0;mso-position-horizontal:absolute;mso-position-horizontal-relative:text;mso-position-vertical:absolute;mso-position-vertical-relative:text;mso-width-percent:0;mso-height-percent:0;mso-width-relative:margin;mso-height-relative:margin;v-text-anchor:middle" o:gfxdata="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" adj="182" strokecolor="#00b0f0" strokeweight="2.25pt"/>
+            </w:pict>
+          </mc:Fallback>
+        </mc:AlternateContent>
+      </w:r>
+      <w:r>
+        <w:rPr>
+          <w:noProof/>
+          <w:lang w:eastAsia="es-MX"/>
+        </w:rPr>
+        <mc:AlternateContent>
+          <mc:Choice Requires="wps">
+            <w:drawing>
+              <wp:anchor distT="0" distB="0" distL="114300" distR="114300" simplePos="0" relativeHeight="251713536" behindDoc="0" locked="0" layoutInCell="1" allowOverlap="1" wp14:anchorId="69965A31" wp14:editId="480EE669">
+                <wp:simplePos x="0" y="0"/>
+                <wp:positionH relativeFrom="column">
+                  <wp:posOffset>2511425</wp:posOffset>
+                </wp:positionH>
+                <wp:positionV relativeFrom="paragraph">
+                  <wp:posOffset>8050530</wp:posOffset>
+                </wp:positionV>
+                <wp:extent cx="561340" cy="5653405"/>
+                <wp:effectExtent l="25717" t="0" r="16828" b="16827"/>
+                <wp:wrapNone/>
+                <wp:docPr id="17" name="17 Abrir llave"/>
+                <wp:cNvGraphicFramePr/>
+                <a:graphic xmlns:a="http://schemas.openxmlformats.org/drawingml/2006/main">
+                  <a:graphicData uri="http://schemas.microsoft.com/office/word/2010/wordprocessingShape">
+                    <wps:wsp>
+                      <wps:cNvSpPr/>
+                      <wps:spPr>
+                        <a:xfrm rot="16200000">
+                          <a:off x="0" y="0"/>
+                          <a:ext cx="561340" cy="5653405"/>
+                        </a:xfrm>
+                        <a:prstGeom prst="leftBrace">
+                          <a:avLst/>
+                        </a:prstGeom>
+                        <a:ln w="28575">
+                          <a:solidFill>
+                            <a:srgbClr val="00B0F0"/>
+                          </a:solidFill>
+                        </a:ln>
+                      </wps:spPr>
+                      <wps:style>
+                        <a:lnRef idx="1">
+                          <a:schemeClr val="accent1"/>
+                        </a:lnRef>
+                        <a:fillRef idx="0">
+                          <a:schemeClr val="accent1"/>
+                        </a:fillRef>
+                        <a:effectRef idx="0">
+                          <a:schemeClr val="accent1"/>
+                        </a:effectRef>
+                        <a:fontRef idx="minor">
+                          <a:schemeClr val="tx1"/>
+                        </a:fontRef>
+                      </wps:style>
+                      <wps:bodyPr rot="0" spcFirstLastPara="0" vertOverflow="overflow" horzOverflow="overflow" vert="horz" wrap="square" lIns="91440" tIns="45720" rIns="91440" bIns="45720" numCol="1" spcCol="0" rtlCol="0" fromWordArt="0" anchor="ctr" anchorCtr="0" forceAA="0" compatLnSpc="1">
+                        <a:prstTxWarp prst="textNoShape">
+                          <a:avLst/>
+                        </a:prstTxWarp>
+                        <a:noAutofit/>
+                      </wps:bodyPr>
+                    </wps:wsp>
+                  </a:graphicData>
+                </a:graphic>
+                <wp14:sizeRelH relativeFrom="margin">
+                  <wp14:pctWidth>0</wp14:pctWidth>
+                </wp14:sizeRelH>
+                <wp14:sizeRelV relativeFrom="margin">
+                  <wp14:pctHeight>0</wp14:pctHeight>
+                </wp14:sizeRelV>
+              </wp:anchor>
+            </w:drawing>
+          </mc:Choice>
+          <mc:Fallback>
+            <w:pict>
+              <v:shape id="17 Abrir llave" o:spid="_x0000_s1026" type="#_x0000_t87" style="position:absolute;margin-left:197.75pt;margin-top:633.9pt;width:44.2pt;height:445.15pt;rotation:-90;z-index:251713536;visibility:visible;mso-wrap-style:square;mso-width-percent:0;mso-height-percent:0;mso-wrap-distance-left:9pt;mso-wrap-distance-top:0;mso-wrap-distance-right:9pt;mso-wrap-distance-bottom:0;mso-position-horizontal:absolute;mso-position-horizontal-relative:text;mso-position-vertical:absolute;mso-position-vertical-relative:text;mso-width-percent:0;mso-height-percent:0;mso-width-relative:margin;mso-height-relative:margin;v-text-anchor:middle" o:gfxdata="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" adj="179" strokecolor="#00b0f0" strokeweight="2.25pt"/>
+            </w:pict>
+          </mc:Fallback>
+        </mc:AlternateContent>
+      </w:r>
+      <w:r>
+        <w:rPr>
+          <w:noProof/>
+          <w:lang w:eastAsia="es-MX"/>
+        </w:rPr>
+        <mc:AlternateContent>
+          <mc:Choice Requires="wps">
+            <w:drawing>
+              <wp:anchor distT="0" distB="0" distL="114300" distR="114300" simplePos="0" relativeHeight="251709440" behindDoc="0" locked="0" layoutInCell="1" allowOverlap="1" wp14:anchorId="7EAA3776" wp14:editId="631EAA98">
+                <wp:simplePos x="0" y="0"/>
+                <wp:positionH relativeFrom="column">
+                  <wp:posOffset>2919095</wp:posOffset>
+                </wp:positionH>
+                <wp:positionV relativeFrom="paragraph">
+                  <wp:posOffset>8347710</wp:posOffset>
+                </wp:positionV>
+                <wp:extent cx="452120" cy="5497830"/>
+                <wp:effectExtent l="10795" t="8255" r="15875" b="15875"/>
+                <wp:wrapNone/>
+                <wp:docPr id="12" name="12 Abrir llave"/>
+                <wp:cNvGraphicFramePr/>
+                <a:graphic xmlns:a="http://schemas.openxmlformats.org/drawingml/2006/main">
+                  <a:graphicData uri="http://schemas.microsoft.com/office/word/2010/wordprocessingShape">
+                    <wps:wsp>
+                      <wps:cNvSpPr/>
+                      <wps:spPr>
+                        <a:xfrm rot="16200000">
+                          <a:off x="0" y="0"/>
+                          <a:ext cx="452120" cy="5497830"/>
+                        </a:xfrm>
+                        <a:prstGeom prst="leftBrace">
+                          <a:avLst/>
+                        </a:prstGeom>
+                        <a:ln w="28575">
+                          <a:solidFill>
+                            <a:srgbClr val="00B0F0"/>
+                          </a:solidFill>
+                        </a:ln>
+                      </wps:spPr>
+                      <wps:style>
+                        <a:lnRef idx="1">
+                          <a:schemeClr val="accent1"/>
+                        </a:lnRef>
+                        <a:fillRef idx="0">
+                          <a:schemeClr val="accent1"/>
+                        </a:fillRef>
+                        <a:effectRef idx="0">
+                          <a:schemeClr val="accent1"/>
+                        </a:effectRef>
+                        <a:fontRef idx="minor">
+                          <a:schemeClr val="tx1"/>
+                        </a:fontRef>
+                      </wps:style>
+                      <wps:bodyPr rot="0" spcFirstLastPara="0" vertOverflow="overflow" horzOverflow="overflow" vert="horz" wrap="square" lIns="91440" tIns="45720" rIns="91440" bIns="45720" numCol="1" spcCol="0" rtlCol="0" fromWordArt="0" anchor="ctr" anchorCtr="0" forceAA="0" compatLnSpc="1">
+                        <a:prstTxWarp prst="textNoShape">
+                          <a:avLst/>
+                        </a:prstTxWarp>
+                        <a:noAutofit/>
+                      </wps:bodyPr>
+                    </wps:wsp>
+                  </a:graphicData>
+                </a:graphic>
+                <wp14:sizeRelH relativeFrom="margin">
+                  <wp14:pctWidth>0</wp14:pctWidth>
+                </wp14:sizeRelH>
+                <wp14:sizeRelV relativeFrom="margin">
+                  <wp14:pctHeight>0</wp14:pctHeight>
+                </wp14:sizeRelV>
+              </wp:anchor>
+            </w:drawing>
+          </mc:Choice>
+          <mc:Fallback>
+            <w:pict>
+              <v:shape id="12 Abrir llave" o:spid="_x0000_s1026" type="#_x0000_t87" style="position:absolute;margin-left:229.85pt;margin-top:657.3pt;width:35.6pt;height:432.9pt;rotation:-90;z-index:251709440;visibility:visible;mso-wrap-style:square;mso-width-percent:0;mso-height-percent:0;mso-wrap-distance-left:9pt;mso-wrap-distance-top:0;mso-wrap-distance-right:9pt;mso-wrap-distance-bottom:0;mso-position-horizontal:absolute;mso-position-horizontal-relative:text;mso-position-vertical:absolute;mso-position-vertical-relative:text;mso-width-percent:0;mso-height-percent:0;mso-width-relative:margin;mso-height-relative:margin;v-text-anchor:middle" o:gfxdata="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" adj="148" strokecolor="#00b0f0" strokeweight="2.25pt"/>
+            </w:pict>
+          </mc:Fallback>
+        </mc:AlternateContent>
+      </w:r>
+      <w:r>
+        <w:rPr>
+          <w:noProof/>
+          <w:lang w:eastAsia="es-MX"/>
+        </w:rPr>
+        <mc:AlternateContent>
+          <mc:Choice Requires="wps">
+            <w:drawing>
+              <wp:anchor distT="0" distB="0" distL="114300" distR="114300" simplePos="0" relativeHeight="251707392" behindDoc="0" locked="0" layoutInCell="1" allowOverlap="1" wp14:anchorId="2A836575" wp14:editId="0DD803FC">
+                <wp:simplePos x="0" y="0"/>
+                <wp:positionH relativeFrom="column">
+                  <wp:posOffset>2511425</wp:posOffset>
+                </wp:positionH>
+                <wp:positionV relativeFrom="paragraph">
+                  <wp:posOffset>8127365</wp:posOffset>
+                </wp:positionV>
+                <wp:extent cx="694690" cy="5784850"/>
+                <wp:effectExtent l="26670" t="0" r="17780" b="17780"/>
+                <wp:wrapNone/>
+                <wp:docPr id="11" name="11 Abrir llave"/>
+                <wp:cNvGraphicFramePr/>
+                <a:graphic xmlns:a="http://schemas.openxmlformats.org/drawingml/2006/main">
+                  <a:graphicData uri="http://schemas.microsoft.com/office/word/2010/wordprocessingShape">
+                    <wps:wsp>
+                      <wps:cNvSpPr/>
+                      <wps:spPr>
+                        <a:xfrm rot="16200000">
+                          <a:off x="0" y="0"/>
+                          <a:ext cx="694690" cy="5784850"/>
+                        </a:xfrm>
+                        <a:prstGeom prst="leftBrace">
+                          <a:avLst/>
+                        </a:prstGeom>
+                        <a:ln w="28575">
+                          <a:solidFill>
+                            <a:srgbClr val="00B0F0"/>
+                          </a:solidFill>
+                        </a:ln>
+                      </wps:spPr>
+                      <wps:style>
+                        <a:lnRef idx="1">
+                          <a:schemeClr val="accent1"/>
+                        </a:lnRef>
+                        <a:fillRef idx="0">
+                          <a:schemeClr val="accent1"/>
+                        </a:fillRef>
+                        <a:effectRef idx="0">
+                          <a:schemeClr val="accent1"/>
+                        </a:effectRef>
+                        <a:fontRef idx="minor">
+                          <a:schemeClr val="tx1"/>
+                        </a:fontRef>
+                      </wps:style>
+                      <wps:bodyPr rot="0" spcFirstLastPara="0" vertOverflow="overflow" horzOverflow="overflow" vert="horz" wrap="square" lIns="91440" tIns="45720" rIns="91440" bIns="45720" numCol="1" spcCol="0" rtlCol="0" fromWordArt="0" anchor="ctr" anchorCtr="0" forceAA="0" compatLnSpc="1">
+                        <a:prstTxWarp prst="textNoShape">
+                          <a:avLst/>
+                        </a:prstTxWarp>
+                        <a:noAutofit/>
+                      </wps:bodyPr>
+                    </wps:wsp>
+                  </a:graphicData>
+                </a:graphic>
+                <wp14:sizeRelH relativeFrom="margin">
+                  <wp14:pctWidth>0</wp14:pctWidth>
+                </wp14:sizeRelH>
+                <wp14:sizeRelV relativeFrom="margin">
+                  <wp14:pctHeight>0</wp14:pctHeight>
+                </wp14:sizeRelV>
+              </wp:anchor>
+            </w:drawing>
+          </mc:Choice>
+          <mc:Fallback>
+            <w:pict>
+              <v:shape id="11 Abrir llave" o:spid="_x0000_s1026" type="#_x0000_t87" style="position:absolute;margin-left:197.75pt;margin-top:639.95pt;width:54.7pt;height:455.5pt;rotation:-90;z-index:251707392;visibility:visible;mso-wrap-style:square;mso-width-percent:0;mso-height-percent:0;mso-wrap-distance-left:9pt;mso-wrap-distance-top:0;mso-wrap-distance-right:9pt;mso-wrap-distance-bottom:0;mso-position-horizontal:absolute;mso-position-horizontal-relative:text;mso-position-vertical:absolute;mso-position-vertical-relative:text;mso-width-percent:0;mso-height-percent:0;mso-width-relative:margin;mso-height-relative:margin;v-text-anchor:middle" o:gfxdata="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" adj="216" strokecolor="#00b0f0" strokeweight="2.25pt"/>
+            </w:pict>
+          </mc:Fallback>
+        </mc:AlternateContent>
+      </w:r>
+    </w:p>
+    <w:p>
+      <w:pPr>
+        <w:rPr>
+          <w:noProof/>
+          <w:lang w:eastAsia="es-MX"/>
+        </w:rPr>
+      </w:pPr>
+      <w:r>
+        <w:rPr>
+          <w:noProof/>
+          <w:lang w:eastAsia="es-MX"/>
+        </w:rPr>
+        <mc:AlternateContent>
+          <mc:Choice Requires="wps">
+            <w:drawing>
+              <wp:anchor distT="0" distB="0" distL="114300" distR="114300" simplePos="0" relativeHeight="251695104" behindDoc="0" locked="0" layoutInCell="1" allowOverlap="1" wp14:anchorId="331DA327" wp14:editId="1308E962">
                 <wp:simplePos x="0" y="0"/>
                 <wp:positionH relativeFrom="column">
                   <wp:posOffset>2533642</wp:posOffset>
@@ -1995,7 +2396,7 @@
           <w:lang w:eastAsia="es-MX"/>
         </w:rPr>
         <w:drawing>
-          <wp:anchor distT="0" distB="0" distL="114300" distR="114300" simplePos="0" relativeHeight="251693056" behindDoc="0" locked="0" layoutInCell="1" allowOverlap="1" wp14:anchorId="1DB82EFB" wp14:editId="3DEF2049">
+          <wp:anchor distT="0" distB="0" distL="114300" distR="114300" simplePos="0" relativeHeight="251693056" behindDoc="0" locked="0" layoutInCell="1" allowOverlap="1" wp14:anchorId="57EE22C0" wp14:editId="65B80AE5">
             <wp:simplePos x="0" y="0"/>
             <wp:positionH relativeFrom="column">
               <wp:posOffset>-760095</wp:posOffset>
@@ -2018,7 +2419,7 @@
                     <pic:cNvPicPr/>
                   </pic:nvPicPr>
                   <pic:blipFill rotWithShape="1">
-                    <a:blip r:embed="rId8">
+                    <a:blip r:embed="rId10">
                       <a:extLst>
                         <a:ext uri="{28A0092B-C50C-407E-A947-70E740481C1C}">
                           <a14:useLocalDpi xmlns:a14="http://schemas.microsoft.com/office/drawing/2010/main" val="0"/>
@@ -2073,7 +2474,7 @@
         <mc:AlternateContent>
           <mc:Choice Requires="wps">
             <w:drawing>
-              <wp:anchor distT="0" distB="0" distL="114300" distR="114300" simplePos="0" relativeHeight="251698176" behindDoc="0" locked="0" layoutInCell="1" allowOverlap="1" wp14:anchorId="0B1EA520" wp14:editId="31B17486">
+              <wp:anchor distT="0" distB="0" distL="114300" distR="114300" simplePos="0" relativeHeight="251698176" behindDoc="0" locked="0" layoutInCell="1" allowOverlap="1" wp14:anchorId="6086E9A7" wp14:editId="32BE8C2D">
                 <wp:simplePos x="0" y="0"/>
                 <wp:positionH relativeFrom="column">
                   <wp:posOffset>2454275</wp:posOffset>
@@ -2201,7 +2602,7 @@
           <w:lang w:eastAsia="es-MX"/>
         </w:rPr>
         <w:drawing>
-          <wp:anchor distT="0" distB="0" distL="114300" distR="114300" simplePos="0" relativeHeight="251696128" behindDoc="0" locked="0" layoutInCell="1" allowOverlap="1" wp14:anchorId="50FDCA9D" wp14:editId="3352D0BD">
+          <wp:anchor distT="0" distB="0" distL="114300" distR="114300" simplePos="0" relativeHeight="251696128" behindDoc="0" locked="0" layoutInCell="1" allowOverlap="1" wp14:anchorId="53147263" wp14:editId="52752A36">
             <wp:simplePos x="0" y="0"/>
             <wp:positionH relativeFrom="column">
               <wp:posOffset>-540125</wp:posOffset>
@@ -2224,7 +2625,7 @@
                     <pic:cNvPicPr/>
                   </pic:nvPicPr>
                   <pic:blipFill rotWithShape="1">
-                    <a:blip r:embed="rId9">
+                    <a:blip r:embed="rId11">
                       <a:extLst>
                         <a:ext uri="{28A0092B-C50C-407E-A947-70E740481C1C}">
                           <a14:useLocalDpi xmlns:a14="http://schemas.microsoft.com/office/drawing/2010/main" val="0"/>
@@ -2281,6 +2682,84 @@
           <w:lang w:eastAsia="es-MX"/>
         </w:rPr>
       </w:pPr>
+      <w:r>
+        <w:rPr>
+          <w:noProof/>
+          <w:lang w:eastAsia="es-MX"/>
+        </w:rPr>
+        <mc:AlternateContent>
+          <mc:Choice Requires="wps">
+            <w:drawing>
+              <wp:anchor distT="0" distB="0" distL="114300" distR="114300" simplePos="0" relativeHeight="251701248" behindDoc="0" locked="0" layoutInCell="1" allowOverlap="1" wp14:anchorId="73E1492F" wp14:editId="24C17BAC">
+                <wp:simplePos x="0" y="0"/>
+                <wp:positionH relativeFrom="column">
+                  <wp:posOffset>2598324</wp:posOffset>
+                </wp:positionH>
+                <wp:positionV relativeFrom="paragraph">
+                  <wp:posOffset>9659</wp:posOffset>
+                </wp:positionV>
+                <wp:extent cx="561340" cy="5191813"/>
+                <wp:effectExtent l="27940" t="0" r="19050" b="19050"/>
+                <wp:wrapNone/>
+                <wp:docPr id="3" name="3 Abrir llave"/>
+                <wp:cNvGraphicFramePr/>
+                <a:graphic xmlns:a="http://schemas.openxmlformats.org/drawingml/2006/main">
+                  <a:graphicData uri="http://schemas.microsoft.com/office/word/2010/wordprocessingShape">
+                    <wps:wsp>
+                      <wps:cNvSpPr/>
+                      <wps:spPr>
+                        <a:xfrm rot="16200000">
+                          <a:off x="0" y="0"/>
+                          <a:ext cx="561340" cy="5191813"/>
+                        </a:xfrm>
+                        <a:prstGeom prst="leftBrace">
+                          <a:avLst/>
+                        </a:prstGeom>
+                        <a:ln w="28575">
+                          <a:solidFill>
+                            <a:srgbClr val="00B0F0"/>
+                          </a:solidFill>
+                        </a:ln>
+                      </wps:spPr>
+                      <wps:style>
+                        <a:lnRef idx="1">
+                          <a:schemeClr val="accent1"/>
+                        </a:lnRef>
+                        <a:fillRef idx="0">
+                          <a:schemeClr val="accent1"/>
+                        </a:fillRef>
+                        <a:effectRef idx="0">
+                          <a:schemeClr val="accent1"/>
+                        </a:effectRef>
+                        <a:fontRef idx="minor">
+                          <a:schemeClr val="tx1"/>
+                        </a:fontRef>
+                      </wps:style>
+                      <wps:bodyPr rot="0" spcFirstLastPara="0" vertOverflow="overflow" horzOverflow="overflow" vert="horz" wrap="square" lIns="91440" tIns="45720" rIns="91440" bIns="45720" numCol="1" spcCol="0" rtlCol="0" fromWordArt="0" anchor="ctr" anchorCtr="0" forceAA="0" compatLnSpc="1">
+                        <a:prstTxWarp prst="textNoShape">
+                          <a:avLst/>
+                        </a:prstTxWarp>
+                        <a:noAutofit/>
+                      </wps:bodyPr>
+                    </wps:wsp>
+                  </a:graphicData>
+                </a:graphic>
+                <wp14:sizeRelH relativeFrom="margin">
+                  <wp14:pctWidth>0</wp14:pctWidth>
+                </wp14:sizeRelH>
+                <wp14:sizeRelV relativeFrom="margin">
+                  <wp14:pctHeight>0</wp14:pctHeight>
+                </wp14:sizeRelV>
+              </wp:anchor>
+            </w:drawing>
+          </mc:Choice>
+          <mc:Fallback>
+            <w:pict>
+              <v:shape id="3 Abrir llave" o:spid="_x0000_s1026" type="#_x0000_t87" style="position:absolute;margin-left:204.6pt;margin-top:.75pt;width:44.2pt;height:408.8pt;rotation:-90;z-index:251701248;visibility:visible;mso-wrap-style:square;mso-width-percent:0;mso-height-percent:0;mso-wrap-distance-left:9pt;mso-wrap-distance-top:0;mso-wrap-distance-right:9pt;mso-wrap-distance-bottom:0;mso-position-horizontal:absolute;mso-position-horizontal-relative:text;mso-position-vertical:absolute;mso-position-vertical-relative:text;mso-width-percent:0;mso-height-percent:0;mso-width-relative:margin;mso-height-relative:margin;v-text-anchor:middle" o:gfxdata="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" adj="195" strokecolor="#00b0f0" strokeweight="2.25pt"/>
+            </w:pict>
+          </mc:Fallback>
+        </mc:AlternateContent>
+      </w:r>
     </w:p>
     <w:p>
       <w:pPr>
@@ -2313,12 +2792,735 @@
         <w:rPr>
           <w:sz w:val="24"/>
         </w:rPr>
-        <w:t>Este es el código de la acción aeróbica que lo manda a su ventana y solo se selecciona este botón.</w:t>
+        <w:t>Este es el código de la acción aeróbica que</w:t>
+      </w:r>
+      <w:r>
+        <w:rPr>
+          <w:sz w:val="24"/>
+        </w:rPr>
+        <w:t xml:space="preserve"> lo manda a su ventana y solo</w:t>
+      </w:r>
+      <w:r>
+        <w:rPr>
+          <w:sz w:val="24"/>
+        </w:rPr>
+        <w:t xml:space="preserve"> selecciona este botón.</w:t>
+      </w:r>
+    </w:p>
+    <w:p>
+      <w:pPr>
+        <w:tabs>
+          <w:tab w:val="left" w:pos="3852"/>
+        </w:tabs>
+        <w:jc w:val="center"/>
+        <w:rPr>
+          <w:noProof/>
+          <w:lang w:eastAsia="es-MX"/>
+        </w:rPr>
+      </w:pPr>
+      <w:r>
+        <w:rPr>
+          <w:noProof/>
+          <w:lang w:eastAsia="es-MX"/>
+        </w:rPr>
+        <w:drawing>
+          <wp:anchor distT="0" distB="0" distL="114300" distR="114300" simplePos="0" relativeHeight="251699200" behindDoc="1" locked="0" layoutInCell="1" allowOverlap="1" wp14:anchorId="2DB24908" wp14:editId="2BA87FB0">
+            <wp:simplePos x="0" y="0"/>
+            <wp:positionH relativeFrom="column">
+              <wp:posOffset>-540293</wp:posOffset>
+            </wp:positionH>
+            <wp:positionV relativeFrom="paragraph">
+              <wp:posOffset>51504</wp:posOffset>
+            </wp:positionV>
+            <wp:extent cx="6466901" cy="847759"/>
+            <wp:effectExtent l="0" t="0" r="0" b="9525"/>
+            <wp:wrapNone/>
+            <wp:docPr id="2" name="Imagen 2"/>
+            <wp:cNvGraphicFramePr>
+              <a:graphicFrameLocks xmlns:a="http://schemas.openxmlformats.org/drawingml/2006/main" noChangeAspect="1"/>
+            </wp:cNvGraphicFramePr>
+            <a:graphic xmlns:a="http://schemas.openxmlformats.org/drawingml/2006/main">
+              <a:graphicData uri="http://schemas.openxmlformats.org/drawingml/2006/picture">
+                <pic:pic xmlns:pic="http://schemas.openxmlformats.org/drawingml/2006/picture">
+                  <pic:nvPicPr>
+                    <pic:cNvPr id="0" name=""/>
+                    <pic:cNvPicPr/>
+                  </pic:nvPicPr>
+                  <pic:blipFill rotWithShape="1">
+                    <a:blip r:embed="rId12" cstate="print">
+                      <a:extLst>
+                        <a:ext uri="{28A0092B-C50C-407E-A947-70E740481C1C}">
+                          <a14:useLocalDpi xmlns:a14="http://schemas.microsoft.com/office/drawing/2010/main" val="0"/>
+                        </a:ext>
+                      </a:extLst>
+                    </a:blip>
+                    <a:srcRect l="18271" t="16003" r="26130" b="69037"/>
+                    <a:stretch/>
+                  </pic:blipFill>
+                  <pic:spPr bwMode="auto">
+                    <a:xfrm>
+                      <a:off x="0" y="0"/>
+                      <a:ext cx="6466901" cy="847759"/>
+                    </a:xfrm>
+                    <a:prstGeom prst="rect">
+                      <a:avLst/>
+                    </a:prstGeom>
+                    <a:ln>
+                      <a:noFill/>
+                    </a:ln>
+                    <a:extLst>
+                      <a:ext uri="{53640926-AAD7-44D8-BBD7-CCE9431645EC}">
+                        <a14:shadowObscured xmlns:a14="http://schemas.microsoft.com/office/drawing/2010/main"/>
+                      </a:ext>
+                    </a:extLst>
+                  </pic:spPr>
+                </pic:pic>
+              </a:graphicData>
+            </a:graphic>
+            <wp14:sizeRelH relativeFrom="page">
+              <wp14:pctWidth>0</wp14:pctWidth>
+            </wp14:sizeRelH>
+            <wp14:sizeRelV relativeFrom="page">
+              <wp14:pctHeight>0</wp14:pctHeight>
+            </wp14:sizeRelV>
+          </wp:anchor>
+        </w:drawing>
+      </w:r>
+      <w:r>
+        <w:rPr>
+          <w:noProof/>
+          <w:lang w:eastAsia="es-MX"/>
+        </w:rPr>
+        <w:t>}</w:t>
+      </w:r>
+    </w:p>
+    <w:p>
+      <w:pPr>
+        <w:tabs>
+          <w:tab w:val="left" w:pos="3852"/>
+        </w:tabs>
+        <w:jc w:val="center"/>
+        <w:rPr>
+          <w:sz w:val="24"/>
+        </w:rPr>
+      </w:pPr>
+      <w:r>
+        <w:rPr>
+          <w:noProof/>
+          <w:lang w:eastAsia="es-MX"/>
+        </w:rPr>
+        <mc:AlternateContent>
+          <mc:Choice Requires="wps">
+            <w:drawing>
+              <wp:anchor distT="0" distB="0" distL="114300" distR="114300" simplePos="0" relativeHeight="251704320" behindDoc="0" locked="0" layoutInCell="1" allowOverlap="1" wp14:anchorId="7A375D39" wp14:editId="39004F31">
+                <wp:simplePos x="0" y="0"/>
+                <wp:positionH relativeFrom="column">
+                  <wp:posOffset>2522380</wp:posOffset>
+                </wp:positionH>
+                <wp:positionV relativeFrom="paragraph">
+                  <wp:posOffset>27373</wp:posOffset>
+                </wp:positionV>
+                <wp:extent cx="561341" cy="5345996"/>
+                <wp:effectExtent l="27305" t="0" r="18415" b="18415"/>
+                <wp:wrapNone/>
+                <wp:docPr id="5" name="5 Abrir llave"/>
+                <wp:cNvGraphicFramePr/>
+                <a:graphic xmlns:a="http://schemas.openxmlformats.org/drawingml/2006/main">
+                  <a:graphicData uri="http://schemas.microsoft.com/office/word/2010/wordprocessingShape">
+                    <wps:wsp>
+                      <wps:cNvSpPr/>
+                      <wps:spPr>
+                        <a:xfrm rot="16200000">
+                          <a:off x="0" y="0"/>
+                          <a:ext cx="561341" cy="5345996"/>
+                        </a:xfrm>
+                        <a:prstGeom prst="leftBrace">
+                          <a:avLst/>
+                        </a:prstGeom>
+                        <a:ln w="28575">
+                          <a:solidFill>
+                            <a:srgbClr val="00B0F0"/>
+                          </a:solidFill>
+                        </a:ln>
+                      </wps:spPr>
+                      <wps:style>
+                        <a:lnRef idx="1">
+                          <a:schemeClr val="accent1"/>
+                        </a:lnRef>
+                        <a:fillRef idx="0">
+                          <a:schemeClr val="accent1"/>
+                        </a:fillRef>
+                        <a:effectRef idx="0">
+                          <a:schemeClr val="accent1"/>
+                        </a:effectRef>
+                        <a:fontRef idx="minor">
+                          <a:schemeClr val="tx1"/>
+                        </a:fontRef>
+                      </wps:style>
+                      <wps:bodyPr rot="0" spcFirstLastPara="0" vertOverflow="overflow" horzOverflow="overflow" vert="horz" wrap="square" lIns="91440" tIns="45720" rIns="91440" bIns="45720" numCol="1" spcCol="0" rtlCol="0" fromWordArt="0" anchor="ctr" anchorCtr="0" forceAA="0" compatLnSpc="1">
+                        <a:prstTxWarp prst="textNoShape">
+                          <a:avLst/>
+                        </a:prstTxWarp>
+                        <a:noAutofit/>
+                      </wps:bodyPr>
+                    </wps:wsp>
+                  </a:graphicData>
+                </a:graphic>
+                <wp14:sizeRelH relativeFrom="margin">
+                  <wp14:pctWidth>0</wp14:pctWidth>
+                </wp14:sizeRelH>
+                <wp14:sizeRelV relativeFrom="margin">
+                  <wp14:pctHeight>0</wp14:pctHeight>
+                </wp14:sizeRelV>
+              </wp:anchor>
+            </w:drawing>
+          </mc:Choice>
+          <mc:Fallback>
+            <w:pict>
+              <v:shape id="5 Abrir llave" o:spid="_x0000_s1026" type="#_x0000_t87" style="position:absolute;margin-left:198.6pt;margin-top:2.15pt;width:44.2pt;height:420.95pt;rotation:-90;z-index:251704320;visibility:visible;mso-wrap-style:square;mso-width-percent:0;mso-height-percent:0;mso-wrap-distance-left:9pt;mso-wrap-distance-top:0;mso-wrap-distance-right:9pt;mso-wrap-distance-bottom:0;mso-position-horizontal:absolute;mso-position-horizontal-relative:text;mso-position-vertical:absolute;mso-position-vertical-relative:text;mso-width-percent:0;mso-height-percent:0;mso-width-relative:margin;mso-height-relative:margin;v-text-anchor:middle" o:gfxdata="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" adj="189" strokecolor="#00b0f0" strokeweight="2.25pt"/>
+            </w:pict>
+          </mc:Fallback>
+        </mc:AlternateContent>
+      </w:r>
+    </w:p>
+    <w:p>
+      <w:pPr>
+        <w:rPr>
+          <w:sz w:val="24"/>
+        </w:rPr>
+      </w:pPr>
+    </w:p>
+    <w:p>
+      <w:pPr>
+        <w:rPr>
+          <w:sz w:val="24"/>
+        </w:rPr>
+      </w:pPr>
+    </w:p>
+    <w:p>
+      <w:pPr>
+        <w:jc w:val="center"/>
+        <w:rPr>
+          <w:sz w:val="24"/>
+        </w:rPr>
+      </w:pPr>
+      <w:r>
+        <w:rPr>
+          <w:sz w:val="24"/>
+        </w:rPr>
+        <w:t>Este es el código de la acción de la fermentación que lo manda a su ventana y solo se selecciona este botón y el código de abajo hace que este se muestra en la pantalla.</w:t>
+      </w:r>
+    </w:p>
+    <w:p>
+      <w:pPr>
+        <w:tabs>
+          <w:tab w:val="left" w:pos="1978"/>
+        </w:tabs>
+        <w:rPr>
+          <w:noProof/>
+          <w:lang w:eastAsia="es-MX"/>
+        </w:rPr>
+      </w:pPr>
+      <w:r>
+        <w:rPr>
+          <w:noProof/>
+          <w:lang w:eastAsia="es-MX"/>
+        </w:rPr>
+        <w:drawing>
+          <wp:anchor distT="0" distB="0" distL="114300" distR="114300" simplePos="0" relativeHeight="251702272" behindDoc="0" locked="0" layoutInCell="1" allowOverlap="1" wp14:anchorId="5BEACB76" wp14:editId="598C64B4">
+            <wp:simplePos x="0" y="0"/>
+            <wp:positionH relativeFrom="column">
+              <wp:posOffset>-594995</wp:posOffset>
+            </wp:positionH>
+            <wp:positionV relativeFrom="paragraph">
+              <wp:posOffset>113665</wp:posOffset>
+            </wp:positionV>
+            <wp:extent cx="6846570" cy="892175"/>
+            <wp:effectExtent l="0" t="0" r="0" b="3175"/>
+            <wp:wrapNone/>
+            <wp:docPr id="4" name="Imagen 4"/>
+            <wp:cNvGraphicFramePr>
+              <a:graphicFrameLocks xmlns:a="http://schemas.openxmlformats.org/drawingml/2006/main" noChangeAspect="1"/>
+            </wp:cNvGraphicFramePr>
+            <a:graphic xmlns:a="http://schemas.openxmlformats.org/drawingml/2006/main">
+              <a:graphicData uri="http://schemas.openxmlformats.org/drawingml/2006/picture">
+                <pic:pic xmlns:pic="http://schemas.openxmlformats.org/drawingml/2006/picture">
+                  <pic:nvPicPr>
+                    <pic:cNvPr id="0" name=""/>
+                    <pic:cNvPicPr/>
+                  </pic:nvPicPr>
+                  <pic:blipFill rotWithShape="1">
+                    <a:blip r:embed="rId13">
+                      <a:extLst>
+                        <a:ext uri="{28A0092B-C50C-407E-A947-70E740481C1C}">
+                          <a14:useLocalDpi xmlns:a14="http://schemas.microsoft.com/office/drawing/2010/main" val="0"/>
+                        </a:ext>
+                      </a:extLst>
+                    </a:blip>
+                    <a:srcRect l="19056" t="12873" r="24166" b="69037"/>
+                    <a:stretch/>
+                  </pic:blipFill>
+                  <pic:spPr bwMode="auto">
+                    <a:xfrm>
+                      <a:off x="0" y="0"/>
+                      <a:ext cx="6846570" cy="892175"/>
+                    </a:xfrm>
+                    <a:prstGeom prst="rect">
+                      <a:avLst/>
+                    </a:prstGeom>
+                    <a:ln>
+                      <a:noFill/>
+                    </a:ln>
+                    <a:extLst>
+                      <a:ext uri="{53640926-AAD7-44D8-BBD7-CCE9431645EC}">
+                        <a14:shadowObscured xmlns:a14="http://schemas.microsoft.com/office/drawing/2010/main"/>
+                      </a:ext>
+                    </a:extLst>
+                  </pic:spPr>
+                </pic:pic>
+              </a:graphicData>
+            </a:graphic>
+            <wp14:sizeRelH relativeFrom="page">
+              <wp14:pctWidth>0</wp14:pctWidth>
+            </wp14:sizeRelH>
+            <wp14:sizeRelV relativeFrom="page">
+              <wp14:pctHeight>0</wp14:pctHeight>
+            </wp14:sizeRelV>
+          </wp:anchor>
+        </w:drawing>
+      </w:r>
+      <w:r>
+        <w:rPr>
+          <w:sz w:val="24"/>
+        </w:rPr>
+        <w:tab/>
+      </w:r>
+    </w:p>
+    <w:p>
+      <w:pPr>
+        <w:tabs>
+          <w:tab w:val="left" w:pos="1978"/>
+        </w:tabs>
+        <w:rPr>
+          <w:sz w:val="24"/>
+        </w:rPr>
+      </w:pPr>
+    </w:p>
+    <w:p>
+      <w:pPr>
+        <w:rPr>
+          <w:sz w:val="24"/>
+        </w:rPr>
+      </w:pPr>
+    </w:p>
+    <w:p>
+      <w:pPr>
+        <w:rPr>
+          <w:sz w:val="24"/>
+        </w:rPr>
+      </w:pPr>
+    </w:p>
+    <w:p>
+      <w:pPr>
+        <w:jc w:val="center"/>
+        <w:rPr>
+          <w:sz w:val="24"/>
+        </w:rPr>
+      </w:pPr>
+      <w:r>
+        <w:rPr>
+          <w:sz w:val="24"/>
+        </w:rPr>
+        <w:t>Este es el código de la acción de los integrantes y que lo manda a su ventana y este hace que se muestre en la pantalla</w:t>
+      </w:r>
+    </w:p>
+    <w:p>
+      <w:pPr>
+        <w:jc w:val="center"/>
+        <w:rPr>
+          <w:noProof/>
+          <w:lang w:eastAsia="es-MX"/>
+        </w:rPr>
+      </w:pPr>
+    </w:p>
+    <w:p>
+      <w:pPr>
+        <w:jc w:val="center"/>
+        <w:rPr>
+          <w:sz w:val="24"/>
+        </w:rPr>
+      </w:pPr>
+      <w:r>
+        <w:rPr>
+          <w:noProof/>
+          <w:lang w:eastAsia="es-MX"/>
+        </w:rPr>
+        <w:lastRenderedPageBreak/>
+        <mc:AlternateContent>
+          <mc:Choice Requires="wps">
+            <w:drawing>
+              <wp:anchor distT="0" distB="0" distL="114300" distR="114300" simplePos="0" relativeHeight="251722752" behindDoc="0" locked="0" layoutInCell="1" allowOverlap="1" wp14:anchorId="44F232AF" wp14:editId="1A8F40B6">
+                <wp:simplePos x="0" y="0"/>
+                <wp:positionH relativeFrom="column">
+                  <wp:posOffset>2587755</wp:posOffset>
+                </wp:positionH>
+                <wp:positionV relativeFrom="paragraph">
+                  <wp:posOffset>-391841</wp:posOffset>
+                </wp:positionV>
+                <wp:extent cx="561340" cy="5345430"/>
+                <wp:effectExtent l="27305" t="0" r="18415" b="18415"/>
+                <wp:wrapNone/>
+                <wp:docPr id="31" name="31 Abrir llave"/>
+                <wp:cNvGraphicFramePr/>
+                <a:graphic xmlns:a="http://schemas.openxmlformats.org/drawingml/2006/main">
+                  <a:graphicData uri="http://schemas.microsoft.com/office/word/2010/wordprocessingShape">
+                    <wps:wsp>
+                      <wps:cNvSpPr/>
+                      <wps:spPr>
+                        <a:xfrm rot="16200000">
+                          <a:off x="0" y="0"/>
+                          <a:ext cx="561340" cy="5345430"/>
+                        </a:xfrm>
+                        <a:prstGeom prst="leftBrace">
+                          <a:avLst/>
+                        </a:prstGeom>
+                        <a:ln w="28575">
+                          <a:solidFill>
+                            <a:srgbClr val="00B0F0"/>
+                          </a:solidFill>
+                        </a:ln>
+                      </wps:spPr>
+                      <wps:style>
+                        <a:lnRef idx="1">
+                          <a:schemeClr val="accent1"/>
+                        </a:lnRef>
+                        <a:fillRef idx="0">
+                          <a:schemeClr val="accent1"/>
+                        </a:fillRef>
+                        <a:effectRef idx="0">
+                          <a:schemeClr val="accent1"/>
+                        </a:effectRef>
+                        <a:fontRef idx="minor">
+                          <a:schemeClr val="tx1"/>
+                        </a:fontRef>
+                      </wps:style>
+                      <wps:bodyPr rot="0" spcFirstLastPara="0" vertOverflow="overflow" horzOverflow="overflow" vert="horz" wrap="square" lIns="91440" tIns="45720" rIns="91440" bIns="45720" numCol="1" spcCol="0" rtlCol="0" fromWordArt="0" anchor="ctr" anchorCtr="0" forceAA="0" compatLnSpc="1">
+                        <a:prstTxWarp prst="textNoShape">
+                          <a:avLst/>
+                        </a:prstTxWarp>
+                        <a:noAutofit/>
+                      </wps:bodyPr>
+                    </wps:wsp>
+                  </a:graphicData>
+                </a:graphic>
+                <wp14:sizeRelH relativeFrom="margin">
+                  <wp14:pctWidth>0</wp14:pctWidth>
+                </wp14:sizeRelH>
+                <wp14:sizeRelV relativeFrom="margin">
+                  <wp14:pctHeight>0</wp14:pctHeight>
+                </wp14:sizeRelV>
+              </wp:anchor>
+            </w:drawing>
+          </mc:Choice>
+          <mc:Fallback>
+            <w:pict>
+              <v:shape id="31 Abrir llave" o:spid="_x0000_s1026" type="#_x0000_t87" style="position:absolute;margin-left:203.75pt;margin-top:-30.85pt;width:44.2pt;height:420.9pt;rotation:-90;z-index:251722752;visibility:visible;mso-wrap-style:square;mso-width-percent:0;mso-height-percent:0;mso-wrap-distance-left:9pt;mso-wrap-distance-top:0;mso-wrap-distance-right:9pt;mso-wrap-distance-bottom:0;mso-position-horizontal:absolute;mso-position-horizontal-relative:text;mso-position-vertical:absolute;mso-position-vertical-relative:text;mso-width-percent:0;mso-height-percent:0;mso-width-relative:margin;mso-height-relative:margin;v-text-anchor:middle" o:gfxdata="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" adj="189" strokecolor="#00b0f0" strokeweight="2.25pt"/>
+            </w:pict>
+          </mc:Fallback>
+        </mc:AlternateContent>
+      </w:r>
+      <w:r>
+        <w:rPr>
+          <w:noProof/>
+          <w:lang w:eastAsia="es-MX"/>
+        </w:rPr>
+        <mc:AlternateContent>
+          <mc:Choice Requires="wps">
+            <w:drawing>
+              <wp:anchor distT="0" distB="0" distL="114300" distR="114300" simplePos="0" relativeHeight="251719680" behindDoc="0" locked="0" layoutInCell="1" allowOverlap="1" wp14:anchorId="3EB12805" wp14:editId="2D592E65">
+                <wp:simplePos x="0" y="0"/>
+                <wp:positionH relativeFrom="column">
+                  <wp:posOffset>2523765</wp:posOffset>
+                </wp:positionH>
+                <wp:positionV relativeFrom="paragraph">
+                  <wp:posOffset>-1866188</wp:posOffset>
+                </wp:positionV>
+                <wp:extent cx="561340" cy="5345430"/>
+                <wp:effectExtent l="27305" t="0" r="18415" b="18415"/>
+                <wp:wrapNone/>
+                <wp:docPr id="21" name="21 Abrir llave"/>
+                <wp:cNvGraphicFramePr/>
+                <a:graphic xmlns:a="http://schemas.openxmlformats.org/drawingml/2006/main">
+                  <a:graphicData uri="http://schemas.microsoft.com/office/word/2010/wordprocessingShape">
+                    <wps:wsp>
+                      <wps:cNvSpPr/>
+                      <wps:spPr>
+                        <a:xfrm rot="16200000">
+                          <a:off x="0" y="0"/>
+                          <a:ext cx="561340" cy="5345430"/>
+                        </a:xfrm>
+                        <a:prstGeom prst="leftBrace">
+                          <a:avLst/>
+                        </a:prstGeom>
+                        <a:ln w="28575">
+                          <a:solidFill>
+                            <a:srgbClr val="00B0F0"/>
+                          </a:solidFill>
+                        </a:ln>
+                      </wps:spPr>
+                      <wps:style>
+                        <a:lnRef idx="1">
+                          <a:schemeClr val="accent1"/>
+                        </a:lnRef>
+                        <a:fillRef idx="0">
+                          <a:schemeClr val="accent1"/>
+                        </a:fillRef>
+                        <a:effectRef idx="0">
+                          <a:schemeClr val="accent1"/>
+                        </a:effectRef>
+                        <a:fontRef idx="minor">
+                          <a:schemeClr val="tx1"/>
+                        </a:fontRef>
+                      </wps:style>
+                      <wps:bodyPr rot="0" spcFirstLastPara="0" vertOverflow="overflow" horzOverflow="overflow" vert="horz" wrap="square" lIns="91440" tIns="45720" rIns="91440" bIns="45720" numCol="1" spcCol="0" rtlCol="0" fromWordArt="0" anchor="ctr" anchorCtr="0" forceAA="0" compatLnSpc="1">
+                        <a:prstTxWarp prst="textNoShape">
+                          <a:avLst/>
+                        </a:prstTxWarp>
+                        <a:noAutofit/>
+                      </wps:bodyPr>
+                    </wps:wsp>
+                  </a:graphicData>
+                </a:graphic>
+                <wp14:sizeRelH relativeFrom="margin">
+                  <wp14:pctWidth>0</wp14:pctWidth>
+                </wp14:sizeRelH>
+                <wp14:sizeRelV relativeFrom="margin">
+                  <wp14:pctHeight>0</wp14:pctHeight>
+                </wp14:sizeRelV>
+              </wp:anchor>
+            </w:drawing>
+          </mc:Choice>
+          <mc:Fallback>
+            <w:pict>
+              <v:shape id="21 Abrir llave" o:spid="_x0000_s1026" type="#_x0000_t87" style="position:absolute;margin-left:198.7pt;margin-top:-146.95pt;width:44.2pt;height:420.9pt;rotation:-90;z-index:251719680;visibility:visible;mso-wrap-style:square;mso-width-percent:0;mso-height-percent:0;mso-wrap-distance-left:9pt;mso-wrap-distance-top:0;mso-wrap-distance-right:9pt;mso-wrap-distance-bottom:0;mso-position-horizontal:absolute;mso-position-horizontal-relative:text;mso-position-vertical:absolute;mso-position-vertical-relative:text;mso-width-percent:0;mso-height-percent:0;mso-width-relative:margin;mso-height-relative:margin;v-text-anchor:middle" o:gfxdata="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" adj="189" strokecolor="#00b0f0" strokeweight="2.25pt"/>
+            </w:pict>
+          </mc:Fallback>
+        </mc:AlternateContent>
       </w:r>
       <w:bookmarkStart w:id="0" w:name="_GoBack"/>
+      <w:r>
+        <w:rPr>
+          <w:noProof/>
+          <w:lang w:eastAsia="es-MX"/>
+        </w:rPr>
+        <w:drawing>
+          <wp:anchor distT="0" distB="0" distL="114300" distR="114300" simplePos="0" relativeHeight="251705344" behindDoc="0" locked="0" layoutInCell="1" allowOverlap="1" wp14:anchorId="1D597870" wp14:editId="0C6E1B23">
+            <wp:simplePos x="0" y="0"/>
+            <wp:positionH relativeFrom="column">
+              <wp:posOffset>-452174</wp:posOffset>
+            </wp:positionH>
+            <wp:positionV relativeFrom="paragraph">
+              <wp:posOffset>35351</wp:posOffset>
+            </wp:positionV>
+            <wp:extent cx="6599104" cy="696108"/>
+            <wp:effectExtent l="0" t="0" r="0" b="8890"/>
+            <wp:wrapNone/>
+            <wp:docPr id="6" name="Imagen 6"/>
+            <wp:cNvGraphicFramePr>
+              <a:graphicFrameLocks xmlns:a="http://schemas.openxmlformats.org/drawingml/2006/main" noChangeAspect="1"/>
+            </wp:cNvGraphicFramePr>
+            <a:graphic xmlns:a="http://schemas.openxmlformats.org/drawingml/2006/main">
+              <a:graphicData uri="http://schemas.openxmlformats.org/drawingml/2006/picture">
+                <pic:pic xmlns:pic="http://schemas.openxmlformats.org/drawingml/2006/picture">
+                  <pic:nvPicPr>
+                    <pic:cNvPr id="0" name=""/>
+                    <pic:cNvPicPr/>
+                  </pic:nvPicPr>
+                  <pic:blipFill rotWithShape="1">
+                    <a:blip r:embed="rId14">
+                      <a:extLst>
+                        <a:ext uri="{28A0092B-C50C-407E-A947-70E740481C1C}">
+                          <a14:useLocalDpi xmlns:a14="http://schemas.microsoft.com/office/drawing/2010/main" val="0"/>
+                        </a:ext>
+                      </a:extLst>
+                    </a:blip>
+                    <a:srcRect l="23183" t="16699" r="30255" b="74604"/>
+                    <a:stretch/>
+                  </pic:blipFill>
+                  <pic:spPr bwMode="auto">
+                    <a:xfrm>
+                      <a:off x="0" y="0"/>
+                      <a:ext cx="6600759" cy="696283"/>
+                    </a:xfrm>
+                    <a:prstGeom prst="rect">
+                      <a:avLst/>
+                    </a:prstGeom>
+                    <a:ln>
+                      <a:noFill/>
+                    </a:ln>
+                    <a:extLst>
+                      <a:ext uri="{53640926-AAD7-44D8-BBD7-CCE9431645EC}">
+                        <a14:shadowObscured xmlns:a14="http://schemas.microsoft.com/office/drawing/2010/main"/>
+                      </a:ext>
+                    </a:extLst>
+                  </pic:spPr>
+                </pic:pic>
+              </a:graphicData>
+            </a:graphic>
+            <wp14:sizeRelH relativeFrom="page">
+              <wp14:pctWidth>0</wp14:pctWidth>
+            </wp14:sizeRelH>
+            <wp14:sizeRelV relativeFrom="page">
+              <wp14:pctHeight>0</wp14:pctHeight>
+            </wp14:sizeRelV>
+          </wp:anchor>
+        </w:drawing>
+      </w:r>
       <w:bookmarkEnd w:id="0"/>
+      <w:r>
+        <w:rPr>
+          <w:sz w:val="24"/>
+        </w:rPr>
+        <w:t xml:space="preserve"> </w:t>
+      </w:r>
+    </w:p>
+    <w:p>
+      <w:pPr>
+        <w:rPr>
+          <w:sz w:val="24"/>
+        </w:rPr>
+      </w:pPr>
+    </w:p>
+    <w:p>
+      <w:pPr>
+        <w:rPr>
+          <w:sz w:val="24"/>
+        </w:rPr>
+      </w:pPr>
+    </w:p>
+    <w:p>
+      <w:pPr>
+        <w:jc w:val="center"/>
+        <w:rPr>
+          <w:sz w:val="24"/>
+        </w:rPr>
+      </w:pPr>
+      <w:r>
+        <w:rPr>
+          <w:sz w:val="24"/>
+        </w:rPr>
+        <w:t>Este el código de la acción de el botón salir y este hace que lo saque del programa completamente</w:t>
+      </w:r>
+    </w:p>
+    <w:p>
+      <w:pPr>
+        <w:rPr>
+          <w:noProof/>
+          <w:lang w:eastAsia="es-MX"/>
+        </w:rPr>
+      </w:pPr>
+      <w:r>
+        <w:rPr>
+          <w:noProof/>
+          <w:lang w:eastAsia="es-MX"/>
+        </w:rPr>
+        <w:drawing>
+          <wp:anchor distT="0" distB="0" distL="114300" distR="114300" simplePos="0" relativeHeight="251720704" behindDoc="0" locked="0" layoutInCell="1" allowOverlap="1" wp14:anchorId="6E300797" wp14:editId="43A0216B">
+            <wp:simplePos x="0" y="0"/>
+            <wp:positionH relativeFrom="column">
+              <wp:posOffset>-342006</wp:posOffset>
+            </wp:positionH>
+            <wp:positionV relativeFrom="paragraph">
+              <wp:posOffset>-4881</wp:posOffset>
+            </wp:positionV>
+            <wp:extent cx="6411817" cy="847752"/>
+            <wp:effectExtent l="0" t="0" r="8255" b="0"/>
+            <wp:wrapNone/>
+            <wp:docPr id="30" name="Imagen 30"/>
+            <wp:cNvGraphicFramePr>
+              <a:graphicFrameLocks xmlns:a="http://schemas.openxmlformats.org/drawingml/2006/main" noChangeAspect="1"/>
+            </wp:cNvGraphicFramePr>
+            <a:graphic xmlns:a="http://schemas.openxmlformats.org/drawingml/2006/main">
+              <a:graphicData uri="http://schemas.openxmlformats.org/drawingml/2006/picture">
+                <pic:pic xmlns:pic="http://schemas.openxmlformats.org/drawingml/2006/picture">
+                  <pic:nvPicPr>
+                    <pic:cNvPr id="0" name=""/>
+                    <pic:cNvPicPr/>
+                  </pic:nvPicPr>
+                  <pic:blipFill rotWithShape="1">
+                    <a:blip r:embed="rId15">
+                      <a:extLst>
+                        <a:ext uri="{28A0092B-C50C-407E-A947-70E740481C1C}">
+                          <a14:useLocalDpi xmlns:a14="http://schemas.microsoft.com/office/drawing/2010/main" val="0"/>
+                        </a:ext>
+                      </a:extLst>
+                    </a:blip>
+                    <a:srcRect l="20628" t="16004" r="22828" b="67645"/>
+                    <a:stretch/>
+                  </pic:blipFill>
+                  <pic:spPr bwMode="auto">
+                    <a:xfrm>
+                      <a:off x="0" y="0"/>
+                      <a:ext cx="6411610" cy="847725"/>
+                    </a:xfrm>
+                    <a:prstGeom prst="rect">
+                      <a:avLst/>
+                    </a:prstGeom>
+                    <a:ln>
+                      <a:noFill/>
+                    </a:ln>
+                    <a:extLst>
+                      <a:ext uri="{53640926-AAD7-44D8-BBD7-CCE9431645EC}">
+                        <a14:shadowObscured xmlns:a14="http://schemas.microsoft.com/office/drawing/2010/main"/>
+                      </a:ext>
+                    </a:extLst>
+                  </pic:spPr>
+                </pic:pic>
+              </a:graphicData>
+            </a:graphic>
+            <wp14:sizeRelH relativeFrom="page">
+              <wp14:pctWidth>0</wp14:pctWidth>
+            </wp14:sizeRelH>
+            <wp14:sizeRelV relativeFrom="page">
+              <wp14:pctHeight>0</wp14:pctHeight>
+            </wp14:sizeRelV>
+          </wp:anchor>
+        </w:drawing>
+      </w:r>
+    </w:p>
+    <w:p>
+      <w:pPr>
+        <w:rPr>
+          <w:sz w:val="24"/>
+        </w:rPr>
+      </w:pPr>
+    </w:p>
+    <w:p>
+      <w:pPr>
+        <w:jc w:val="center"/>
+        <w:rPr>
+          <w:noProof/>
+          <w:lang w:eastAsia="es-MX"/>
+        </w:rPr>
+      </w:pPr>
+    </w:p>
+    <w:p>
+      <w:pPr>
+        <w:jc w:val="center"/>
+        <w:rPr>
+          <w:sz w:val="24"/>
+        </w:rPr>
+      </w:pPr>
+      <w:r>
+        <w:rPr>
+          <w:sz w:val="24"/>
+        </w:rPr>
+        <w:t>Este es el código de el botón de pantalla inicia y lo regresa ala pantalla principal y son específicamente 4 códigos iguales.</w:t>
+      </w:r>
     </w:p>
     <w:sectPr>
+      <w:headerReference w:type="default" r:id="rId16"/>
+      <w:footerReference w:type="default" r:id="rId17"/>
       <w:pgSz w:w="12240" w:h="15840"/>
       <w:pgMar w:top="1417" w:right="1701" w:bottom="1417" w:left="1701" w:header="708" w:footer="708" w:gutter="0"/>
       <w:pgNumType w:start="0"/>
@@ -2328,6 +3530,175 @@
     </w:sectPr>
   </w:body>
 </w:document>
+</file>
+
+<file path=word/endnotes.xml><?xml version="1.0" encoding="utf-8"?>
+<w:endnotes xmlns:wpc="http://schemas.microsoft.com/office/word/2010/wordprocessingCanvas" xmlns:mc="http://schemas.openxmlformats.org/markup-compatibility/2006" xmlns:o="urn:schemas-microsoft-com:office:office" xmlns:r="http://schemas.openxmlformats.org/officeDocument/2006/relationships" xmlns:m="http://schemas.openxmlformats.org/officeDocument/2006/math" xmlns:v="urn:schemas-microsoft-com:vml" xmlns:wp14="http://schemas.microsoft.com/office/word/2010/wordprocessingDrawing" xmlns:wp="http://schemas.openxmlformats.org/drawingml/2006/wordprocessingDrawing" xmlns:w10="urn:schemas-microsoft-com:office:word" xmlns:w="http://schemas.openxmlformats.org/wordprocessingml/2006/main" xmlns:w14="http://schemas.microsoft.com/office/word/2010/wordml" xmlns:wpg="http://schemas.microsoft.com/office/word/2010/wordprocessingGroup" xmlns:wpi="http://schemas.microsoft.com/office/word/2010/wordprocessingInk" xmlns:wne="http://schemas.microsoft.com/office/word/2006/wordml" xmlns:wps="http://schemas.microsoft.com/office/word/2010/wordprocessingShape" mc:Ignorable="w14 wp14">
+  <w:endnote w:type="separator" w:id="-1">
+    <w:p>
+      <w:pPr>
+        <w:spacing w:after="0" w:line="240" w:lineRule="auto"/>
+      </w:pPr>
+      <w:r>
+        <w:separator/>
+      </w:r>
+    </w:p>
+  </w:endnote>
+  <w:endnote w:type="continuationSeparator" w:id="0">
+    <w:p>
+      <w:pPr>
+        <w:spacing w:after="0" w:line="240" w:lineRule="auto"/>
+      </w:pPr>
+      <w:r>
+        <w:continuationSeparator/>
+      </w:r>
+    </w:p>
+  </w:endnote>
+</w:endnotes>
+</file>
+
+<file path=word/footer1.xml><?xml version="1.0" encoding="utf-8"?>
+<w:ftr xmlns:wpc="http://schemas.microsoft.com/office/word/2010/wordprocessingCanvas" xmlns:mc="http://schemas.openxmlformats.org/markup-compatibility/2006" xmlns:o="urn:schemas-microsoft-com:office:office" xmlns:r="http://schemas.openxmlformats.org/officeDocument/2006/relationships" xmlns:m="http://schemas.openxmlformats.org/officeDocument/2006/math" xmlns:v="urn:schemas-microsoft-com:vml" xmlns:wp14="http://schemas.microsoft.com/office/word/2010/wordprocessingDrawing" xmlns:wp="http://schemas.openxmlformats.org/drawingml/2006/wordprocessingDrawing" xmlns:w10="urn:schemas-microsoft-com:office:word" xmlns:w="http://schemas.openxmlformats.org/wordprocessingml/2006/main" xmlns:w14="http://schemas.microsoft.com/office/word/2010/wordml" xmlns:wpg="http://schemas.microsoft.com/office/word/2010/wordprocessingGroup" xmlns:wpi="http://schemas.microsoft.com/office/word/2010/wordprocessingInk" xmlns:wne="http://schemas.microsoft.com/office/word/2006/wordml" xmlns:wps="http://schemas.microsoft.com/office/word/2010/wordprocessingShape" mc:Ignorable="w14 wp14">
+  <w:p>
+    <w:pPr>
+      <w:pStyle w:val="Piedepgina"/>
+      <w:pBdr>
+        <w:top w:val="thinThickSmallGap" w:sz="24" w:space="1" w:color="622423" w:themeColor="accent2" w:themeShade="7F"/>
+      </w:pBdr>
+      <w:rPr>
+        <w:rFonts w:asciiTheme="majorHAnsi" w:eastAsiaTheme="majorEastAsia" w:hAnsiTheme="majorHAnsi" w:cstheme="majorBidi"/>
+      </w:rPr>
+    </w:pPr>
+    <w:r>
+      <w:rPr>
+        <w:rFonts w:asciiTheme="majorHAnsi" w:eastAsiaTheme="majorEastAsia" w:hAnsiTheme="majorHAnsi" w:cstheme="majorBidi"/>
+      </w:rPr>
+      <w:t>Proyecto POO</w:t>
+    </w:r>
+    <w:r>
+      <w:rPr>
+        <w:rFonts w:asciiTheme="majorHAnsi" w:eastAsiaTheme="majorEastAsia" w:hAnsiTheme="majorHAnsi" w:cstheme="majorBidi"/>
+      </w:rPr>
+      <w:ptab w:relativeTo="margin" w:alignment="right" w:leader="none"/>
+    </w:r>
+    <w:r>
+      <w:rPr>
+        <w:rFonts w:asciiTheme="majorHAnsi" w:eastAsiaTheme="majorEastAsia" w:hAnsiTheme="majorHAnsi" w:cstheme="majorBidi"/>
+        <w:lang w:val="es-ES"/>
+      </w:rPr>
+      <w:t xml:space="preserve">Página </w:t>
+    </w:r>
+    <w:r>
+      <w:rPr>
+        <w:rFonts w:eastAsiaTheme="minorEastAsia"/>
+      </w:rPr>
+      <w:fldChar w:fldCharType="begin"/>
+    </w:r>
+    <w:r>
+      <w:instrText>PAGE   \* MERGEFORMAT</w:instrText>
+    </w:r>
+    <w:r>
+      <w:rPr>
+        <w:rFonts w:eastAsiaTheme="minorEastAsia"/>
+      </w:rPr>
+      <w:fldChar w:fldCharType="separate"/>
+    </w:r>
+    <w:r>
+      <w:rPr>
+        <w:rFonts w:asciiTheme="majorHAnsi" w:eastAsiaTheme="majorEastAsia" w:hAnsiTheme="majorHAnsi" w:cstheme="majorBidi"/>
+        <w:noProof/>
+        <w:lang w:val="es-ES"/>
+      </w:rPr>
+      <w:t>3</w:t>
+    </w:r>
+    <w:r>
+      <w:rPr>
+        <w:rFonts w:asciiTheme="majorHAnsi" w:eastAsiaTheme="majorEastAsia" w:hAnsiTheme="majorHAnsi" w:cstheme="majorBidi"/>
+      </w:rPr>
+      <w:fldChar w:fldCharType="end"/>
+    </w:r>
+  </w:p>
+  <w:p>
+    <w:pPr>
+      <w:pStyle w:val="Piedepgina"/>
+    </w:pPr>
+  </w:p>
+</w:ftr>
+</file>
+
+<file path=word/footnotes.xml><?xml version="1.0" encoding="utf-8"?>
+<w:footnotes xmlns:wpc="http://schemas.microsoft.com/office/word/2010/wordprocessingCanvas" xmlns:mc="http://schemas.openxmlformats.org/markup-compatibility/2006" xmlns:o="urn:schemas-microsoft-com:office:office" xmlns:r="http://schemas.openxmlformats.org/officeDocument/2006/relationships" xmlns:m="http://schemas.openxmlformats.org/officeDocument/2006/math" xmlns:v="urn:schemas-microsoft-com:vml" xmlns:wp14="http://schemas.microsoft.com/office/word/2010/wordprocessingDrawing" xmlns:wp="http://schemas.openxmlformats.org/drawingml/2006/wordprocessingDrawing" xmlns:w10="urn:schemas-microsoft-com:office:word" xmlns:w="http://schemas.openxmlformats.org/wordprocessingml/2006/main" xmlns:w14="http://schemas.microsoft.com/office/word/2010/wordml" xmlns:wpg="http://schemas.microsoft.com/office/word/2010/wordprocessingGroup" xmlns:wpi="http://schemas.microsoft.com/office/word/2010/wordprocessingInk" xmlns:wne="http://schemas.microsoft.com/office/word/2006/wordml" xmlns:wps="http://schemas.microsoft.com/office/word/2010/wordprocessingShape" mc:Ignorable="w14 wp14">
+  <w:footnote w:type="separator" w:id="-1">
+    <w:p>
+      <w:pPr>
+        <w:spacing w:after="0" w:line="240" w:lineRule="auto"/>
+      </w:pPr>
+      <w:r>
+        <w:separator/>
+      </w:r>
+    </w:p>
+  </w:footnote>
+  <w:footnote w:type="continuationSeparator" w:id="0">
+    <w:p>
+      <w:pPr>
+        <w:spacing w:after="0" w:line="240" w:lineRule="auto"/>
+      </w:pPr>
+      <w:r>
+        <w:continuationSeparator/>
+      </w:r>
+    </w:p>
+  </w:footnote>
+</w:footnotes>
+</file>
+
+<file path=word/header1.xml><?xml version="1.0" encoding="utf-8"?>
+<w:hdr xmlns:wpc="http://schemas.microsoft.com/office/word/2010/wordprocessingCanvas" xmlns:mc="http://schemas.openxmlformats.org/markup-compatibility/2006" xmlns:o="urn:schemas-microsoft-com:office:office" xmlns:r="http://schemas.openxmlformats.org/officeDocument/2006/relationships" xmlns:m="http://schemas.openxmlformats.org/officeDocument/2006/math" xmlns:v="urn:schemas-microsoft-com:vml" xmlns:wp14="http://schemas.microsoft.com/office/word/2010/wordprocessingDrawing" xmlns:wp="http://schemas.openxmlformats.org/drawingml/2006/wordprocessingDrawing" xmlns:w10="urn:schemas-microsoft-com:office:word" xmlns:w="http://schemas.openxmlformats.org/wordprocessingml/2006/main" xmlns:w14="http://schemas.microsoft.com/office/word/2010/wordml" xmlns:wpg="http://schemas.microsoft.com/office/word/2010/wordprocessingGroup" xmlns:wpi="http://schemas.microsoft.com/office/word/2010/wordprocessingInk" xmlns:wne="http://schemas.microsoft.com/office/word/2006/wordml" xmlns:wps="http://schemas.microsoft.com/office/word/2010/wordprocessingShape" mc:Ignorable="w14 wp14">
+  <w:sdt>
+    <w:sdtPr>
+      <w:rPr>
+        <w:rFonts w:asciiTheme="majorHAnsi" w:eastAsiaTheme="majorEastAsia" w:hAnsiTheme="majorHAnsi" w:cstheme="majorBidi"/>
+        <w:sz w:val="32"/>
+        <w:szCs w:val="32"/>
+      </w:rPr>
+      <w:alias w:val="Título"/>
+      <w:id w:val="77738743"/>
+      <w:placeholder>
+        <w:docPart w:val="2ED9FB9141D24C3ABEACDDC58AED30B9"/>
+      </w:placeholder>
+      <w:dataBinding w:prefixMappings="xmlns:ns0='http://schemas.openxmlformats.org/package/2006/metadata/core-properties' xmlns:ns1='http://purl.org/dc/elements/1.1/'" w:xpath="/ns0:coreProperties[1]/ns1:title[1]" w:storeItemID="{6C3C8BC8-F283-45AE-878A-BAB7291924A1}"/>
+      <w:text/>
+    </w:sdtPr>
+    <w:sdtContent>
+      <w:p>
+        <w:pPr>
+          <w:pStyle w:val="Encabezado"/>
+          <w:pBdr>
+            <w:bottom w:val="thickThinSmallGap" w:sz="24" w:space="1" w:color="622423" w:themeColor="accent2" w:themeShade="7F"/>
+          </w:pBdr>
+          <w:jc w:val="center"/>
+          <w:rPr>
+            <w:rFonts w:asciiTheme="majorHAnsi" w:eastAsiaTheme="majorEastAsia" w:hAnsiTheme="majorHAnsi" w:cstheme="majorBidi"/>
+            <w:sz w:val="32"/>
+            <w:szCs w:val="32"/>
+          </w:rPr>
+        </w:pPr>
+        <w:r>
+          <w:rPr>
+            <w:rFonts w:asciiTheme="majorHAnsi" w:eastAsiaTheme="majorEastAsia" w:hAnsiTheme="majorHAnsi" w:cstheme="majorBidi"/>
+            <w:sz w:val="32"/>
+            <w:szCs w:val="32"/>
+          </w:rPr>
+          <w:t>MANUAL TÉCNICO.</w:t>
+        </w:r>
+      </w:p>
+    </w:sdtContent>
+  </w:sdt>
+  <w:p>
+    <w:pPr>
+      <w:pStyle w:val="Encabezado"/>
+    </w:pPr>
+  </w:p>
+</w:hdr>
 </file>
 
 <file path=word/styles.xml><?xml version="1.0" encoding="utf-8"?>
@@ -2648,6 +4019,50 @@
       <w:sz w:val="16"/>
       <w:szCs w:val="16"/>
     </w:rPr>
+  </w:style>
+  <w:style w:type="paragraph" w:styleId="Encabezado">
+    <w:name w:val="header"/>
+    <w:basedOn w:val="Normal"/>
+    <w:link w:val="EncabezadoCar"/>
+    <w:uiPriority w:val="99"/>
+    <w:unhideWhenUsed/>
+    <w:rsid w:val="00991DDC"/>
+    <w:pPr>
+      <w:tabs>
+        <w:tab w:val="center" w:pos="4419"/>
+        <w:tab w:val="right" w:pos="8838"/>
+      </w:tabs>
+      <w:spacing w:after="0" w:line="240" w:lineRule="auto"/>
+    </w:pPr>
+  </w:style>
+  <w:style w:type="character" w:customStyle="1" w:styleId="EncabezadoCar">
+    <w:name w:val="Encabezado Car"/>
+    <w:basedOn w:val="Fuentedeprrafopredeter"/>
+    <w:link w:val="Encabezado"/>
+    <w:uiPriority w:val="99"/>
+    <w:rsid w:val="00991DDC"/>
+  </w:style>
+  <w:style w:type="paragraph" w:styleId="Piedepgina">
+    <w:name w:val="footer"/>
+    <w:basedOn w:val="Normal"/>
+    <w:link w:val="PiedepginaCar"/>
+    <w:uiPriority w:val="99"/>
+    <w:unhideWhenUsed/>
+    <w:rsid w:val="00991DDC"/>
+    <w:pPr>
+      <w:tabs>
+        <w:tab w:val="center" w:pos="4419"/>
+        <w:tab w:val="right" w:pos="8838"/>
+      </w:tabs>
+      <w:spacing w:after="0" w:line="240" w:lineRule="auto"/>
+    </w:pPr>
+  </w:style>
+  <w:style w:type="character" w:customStyle="1" w:styleId="PiedepginaCar">
+    <w:name w:val="Pie de página Car"/>
+    <w:basedOn w:val="Fuentedeprrafopredeter"/>
+    <w:link w:val="Piedepgina"/>
+    <w:uiPriority w:val="99"/>
+    <w:rsid w:val="00991DDC"/>
   </w:style>
 </w:styles>
 </file>
@@ -2971,6 +4386,50 @@
       <w:szCs w:val="16"/>
     </w:rPr>
   </w:style>
+  <w:style w:type="paragraph" w:styleId="Encabezado">
+    <w:name w:val="header"/>
+    <w:basedOn w:val="Normal"/>
+    <w:link w:val="EncabezadoCar"/>
+    <w:uiPriority w:val="99"/>
+    <w:unhideWhenUsed/>
+    <w:rsid w:val="00991DDC"/>
+    <w:pPr>
+      <w:tabs>
+        <w:tab w:val="center" w:pos="4419"/>
+        <w:tab w:val="right" w:pos="8838"/>
+      </w:tabs>
+      <w:spacing w:after="0" w:line="240" w:lineRule="auto"/>
+    </w:pPr>
+  </w:style>
+  <w:style w:type="character" w:customStyle="1" w:styleId="EncabezadoCar">
+    <w:name w:val="Encabezado Car"/>
+    <w:basedOn w:val="Fuentedeprrafopredeter"/>
+    <w:link w:val="Encabezado"/>
+    <w:uiPriority w:val="99"/>
+    <w:rsid w:val="00991DDC"/>
+  </w:style>
+  <w:style w:type="paragraph" w:styleId="Piedepgina">
+    <w:name w:val="footer"/>
+    <w:basedOn w:val="Normal"/>
+    <w:link w:val="PiedepginaCar"/>
+    <w:uiPriority w:val="99"/>
+    <w:unhideWhenUsed/>
+    <w:rsid w:val="00991DDC"/>
+    <w:pPr>
+      <w:tabs>
+        <w:tab w:val="center" w:pos="4419"/>
+        <w:tab w:val="right" w:pos="8838"/>
+      </w:tabs>
+      <w:spacing w:after="0" w:line="240" w:lineRule="auto"/>
+    </w:pPr>
+  </w:style>
+  <w:style w:type="character" w:customStyle="1" w:styleId="PiedepginaCar">
+    <w:name w:val="Pie de página Car"/>
+    <w:basedOn w:val="Fuentedeprrafopredeter"/>
+    <w:link w:val="Piedepgina"/>
+    <w:uiPriority w:val="99"/>
+    <w:rsid w:val="00991DDC"/>
+  </w:style>
 </w:styles>
 </file>
 
@@ -3099,6 +4558,38 @@
         </w:p>
       </w:docPartBody>
     </w:docPart>
+    <w:docPart>
+      <w:docPartPr>
+        <w:name w:val="2ED9FB9141D24C3ABEACDDC58AED30B9"/>
+        <w:category>
+          <w:name w:val="General"/>
+          <w:gallery w:val="placeholder"/>
+        </w:category>
+        <w:types>
+          <w:type w:val="bbPlcHdr"/>
+        </w:types>
+        <w:behaviors>
+          <w:behavior w:val="content"/>
+        </w:behaviors>
+        <w:guid w:val="{C4840F30-3562-4042-93AA-F462292DE5D8}"/>
+      </w:docPartPr>
+      <w:docPartBody>
+        <w:p>
+          <w:pPr>
+            <w:pStyle w:val="2ED9FB9141D24C3ABEACDDC58AED30B9"/>
+          </w:pPr>
+          <w:r>
+            <w:rPr>
+              <w:rFonts w:asciiTheme="majorHAnsi" w:eastAsiaTheme="majorEastAsia" w:hAnsiTheme="majorHAnsi" w:cstheme="majorBidi"/>
+              <w:sz w:val="32"/>
+              <w:szCs w:val="32"/>
+              <w:lang w:val="es-ES"/>
+            </w:rPr>
+            <w:t>[Escriba el título del documento]</w:t>
+          </w:r>
+        </w:p>
+      </w:docPartBody>
+    </w:docPart>
   </w:docParts>
 </w:glossaryDocument>
 </file>
@@ -3151,6 +4642,7 @@
   </w:compat>
   <w:rsids>
     <w:rsidRoot w:val="009964D4"/>
+    <w:rsid w:val="007E5FF6"/>
     <w:rsid w:val="009964D4"/>
   </w:rsids>
   <m:mathPr>
@@ -3380,6 +4872,14 @@
     <w:name w:val="74CB1B578FC144B49C1945481AA571E1"/>
     <w:rsid w:val="009964D4"/>
   </w:style>
+  <w:style w:type="paragraph" w:customStyle="1" w:styleId="2ED9FB9141D24C3ABEACDDC58AED30B9">
+    <w:name w:val="2ED9FB9141D24C3ABEACDDC58AED30B9"/>
+    <w:rsid w:val="007E5FF6"/>
+  </w:style>
+  <w:style w:type="paragraph" w:customStyle="1" w:styleId="FDC7BEDA648A43B888C96C906B5497FA">
+    <w:name w:val="FDC7BEDA648A43B888C96C906B5497FA"/>
+    <w:rsid w:val="007E5FF6"/>
+  </w:style>
 </w:styles>
 </file>
 
@@ -3589,6 +5089,14 @@
   <w:style w:type="paragraph" w:customStyle="1" w:styleId="74CB1B578FC144B49C1945481AA571E1">
     <w:name w:val="74CB1B578FC144B49C1945481AA571E1"/>
     <w:rsid w:val="009964D4"/>
+  </w:style>
+  <w:style w:type="paragraph" w:customStyle="1" w:styleId="2ED9FB9141D24C3ABEACDDC58AED30B9">
+    <w:name w:val="2ED9FB9141D24C3ABEACDDC58AED30B9"/>
+    <w:rsid w:val="007E5FF6"/>
+  </w:style>
+  <w:style w:type="paragraph" w:customStyle="1" w:styleId="FDC7BEDA648A43B888C96C906B5497FA">
+    <w:name w:val="FDC7BEDA648A43B888C96C906B5497FA"/>
+    <w:rsid w:val="007E5FF6"/>
   </w:style>
 </w:styles>
 </file>
@@ -3887,7 +5395,7 @@
 
 <file path=customXml/item1.xml><?xml version="1.0" encoding="utf-8"?>
 <CoverPageProperties xmlns="http://schemas.microsoft.com/office/2006/coverPageProps">
-  <PublishDate>Nombre de maestro: Gustavo Hernández Molina</PublishDate>
+  <PublishDate>Nombre del maestro: Gustavo Hernández Molina</PublishDate>
   <Abstract/>
   <CompanyAddress/>
   <CompanyPhone/>
@@ -3909,7 +5417,7 @@
 </file>
 
 <file path=customXml/itemProps2.xml><?xml version="1.0" encoding="utf-8"?>
-<ds:datastoreItem xmlns:ds="http://schemas.openxmlformats.org/officeDocument/2006/customXml" ds:itemID="{36F8C06C-6B80-4F25-BCFC-544AE7260AD3}">
+<ds:datastoreItem xmlns:ds="http://schemas.openxmlformats.org/officeDocument/2006/customXml" ds:itemID="{8BF631FE-C782-4159-A774-751FE8A4A71A}">
   <ds:schemaRefs>
     <ds:schemaRef ds:uri="http://schemas.openxmlformats.org/officeDocument/2006/bibliography"/>
   </ds:schemaRefs>

</xml_diff>